<commit_message>
update resume jurnal 17/12/2020
</commit_message>
<xml_diff>
--- a/Resume Jurnal/Resume Jurnal Forecasting.docx
+++ b/Resume Jurnal/Resume Jurnal Forecasting.docx
@@ -40,6 +40,15 @@
         </w:rPr>
         <w:t xml:space="preserve"> </w:t>
       </w:r>
+      <w:r>
+        <w:rPr>
+          <w:rFonts w:ascii="Times New Roman" w:hAnsi="Times New Roman" w:cs="Times New Roman"/>
+          <w:b/>
+          <w:sz w:val="32"/>
+          <w:szCs w:val="20"/>
+        </w:rPr>
+        <w:t>FORECASTING</w:t>
+      </w:r>
     </w:p>
     <w:p>
       <w:pPr>
@@ -998,6 +1007,7 @@
                 <w:sz w:val="20"/>
                 <w:szCs w:val="20"/>
               </w:rPr>
+              <w:lastRenderedPageBreak/>
               <w:t>03</w:t>
             </w:r>
           </w:p>
@@ -1591,6 +1601,7 @@
                 <w:sz w:val="20"/>
                 <w:szCs w:val="20"/>
               </w:rPr>
+              <w:lastRenderedPageBreak/>
               <w:t>05</w:t>
             </w:r>
           </w:p>
@@ -2172,6 +2183,7 @@
                 <w:sz w:val="20"/>
                 <w:szCs w:val="20"/>
               </w:rPr>
+              <w:lastRenderedPageBreak/>
               <w:t>07</w:t>
             </w:r>
           </w:p>
@@ -3561,6 +3573,7 @@
                 <w:sz w:val="20"/>
                 <w:szCs w:val="20"/>
               </w:rPr>
+              <w:lastRenderedPageBreak/>
               <w:t>11</w:t>
             </w:r>
           </w:p>
@@ -4357,7 +4370,7 @@
                 <w:sz w:val="20"/>
                 <w:szCs w:val="20"/>
               </w:rPr>
-              <w:t xml:space="preserve">processed.  </w:t>
+              <w:t>processed.</w:t>
             </w:r>
           </w:p>
           <w:p>
@@ -4995,6 +5008,7 @@
                 <w:sz w:val="20"/>
                 <w:szCs w:val="20"/>
               </w:rPr>
+              <w:lastRenderedPageBreak/>
               <w:t>14</w:t>
             </w:r>
           </w:p>
@@ -5104,6 +5118,104 @@
                 <w:szCs w:val="20"/>
               </w:rPr>
             </w:pPr>
+            <w:r>
+              <w:rPr>
+                <w:rFonts w:ascii="Times New Roman" w:hAnsi="Times New Roman" w:cs="Times New Roman"/>
+                <w:sz w:val="20"/>
+                <w:szCs w:val="20"/>
+              </w:rPr>
+              <w:t>Study literature</w:t>
+            </w:r>
+          </w:p>
+          <w:p>
+            <w:pPr>
+              <w:jc w:val="both"/>
+              <w:rPr>
+                <w:rFonts w:ascii="Times New Roman" w:hAnsi="Times New Roman" w:cs="Times New Roman"/>
+                <w:sz w:val="20"/>
+                <w:szCs w:val="20"/>
+              </w:rPr>
+            </w:pPr>
+            <w:r>
+              <w:rPr>
+                <w:rFonts w:ascii="Times New Roman" w:hAnsi="Times New Roman" w:cs="Times New Roman"/>
+                <w:sz w:val="20"/>
+                <w:szCs w:val="20"/>
+              </w:rPr>
+              <w:t>Analisa kebutuhan</w:t>
+            </w:r>
+          </w:p>
+          <w:p>
+            <w:pPr>
+              <w:jc w:val="both"/>
+              <w:rPr>
+                <w:rFonts w:ascii="Times New Roman" w:hAnsi="Times New Roman" w:cs="Times New Roman"/>
+                <w:sz w:val="20"/>
+                <w:szCs w:val="20"/>
+              </w:rPr>
+            </w:pPr>
+            <w:r>
+              <w:rPr>
+                <w:rFonts w:ascii="Times New Roman" w:hAnsi="Times New Roman" w:cs="Times New Roman"/>
+                <w:sz w:val="20"/>
+                <w:szCs w:val="20"/>
+              </w:rPr>
+              <w:t>Perancangan system</w:t>
+            </w:r>
+          </w:p>
+          <w:p>
+            <w:pPr>
+              <w:jc w:val="both"/>
+              <w:rPr>
+                <w:rFonts w:ascii="Times New Roman" w:hAnsi="Times New Roman" w:cs="Times New Roman"/>
+                <w:sz w:val="20"/>
+                <w:szCs w:val="20"/>
+              </w:rPr>
+            </w:pPr>
+            <w:r>
+              <w:rPr>
+                <w:rFonts w:ascii="Times New Roman" w:hAnsi="Times New Roman" w:cs="Times New Roman"/>
+                <w:sz w:val="20"/>
+                <w:szCs w:val="20"/>
+              </w:rPr>
+              <w:t>Implementasi system</w:t>
+            </w:r>
+          </w:p>
+          <w:p>
+            <w:pPr>
+              <w:jc w:val="both"/>
+              <w:rPr>
+                <w:rFonts w:ascii="Times New Roman" w:hAnsi="Times New Roman" w:cs="Times New Roman"/>
+                <w:sz w:val="20"/>
+                <w:szCs w:val="20"/>
+              </w:rPr>
+            </w:pPr>
+            <w:r>
+              <w:rPr>
+                <w:rFonts w:ascii="Times New Roman" w:hAnsi="Times New Roman" w:cs="Times New Roman"/>
+                <w:sz w:val="20"/>
+                <w:szCs w:val="20"/>
+              </w:rPr>
+              <w:t>Pengujian dan evaluasi system</w:t>
+            </w:r>
+          </w:p>
+          <w:p>
+            <w:pPr>
+              <w:jc w:val="both"/>
+              <w:rPr>
+                <w:rFonts w:ascii="Times New Roman" w:hAnsi="Times New Roman" w:cs="Times New Roman"/>
+                <w:sz w:val="20"/>
+                <w:szCs w:val="20"/>
+              </w:rPr>
+            </w:pPr>
+            <w:r>
+              <w:rPr>
+                <w:rFonts w:ascii="Times New Roman" w:hAnsi="Times New Roman" w:cs="Times New Roman"/>
+                <w:sz w:val="20"/>
+                <w:szCs w:val="20"/>
+              </w:rPr>
+              <w:t>Penarikan kesimpulan</w:t>
+            </w:r>
           </w:p>
         </w:tc>
         <w:tc>
@@ -5142,11 +5254,2056 @@
                 <w:szCs w:val="20"/>
               </w:rPr>
             </w:pPr>
+            <w:r>
+              <w:rPr>
+                <w:rFonts w:ascii="Times New Roman" w:hAnsi="Times New Roman" w:cs="Times New Roman"/>
+                <w:sz w:val="20"/>
+                <w:szCs w:val="20"/>
+              </w:rPr>
+              <w:t xml:space="preserve">Sistem peramalan yang dapat digunakan untuk mengetahui </w:t>
+            </w:r>
+            <w:proofErr w:type="gramStart"/>
+            <w:r>
+              <w:rPr>
+                <w:rFonts w:ascii="Times New Roman" w:hAnsi="Times New Roman" w:cs="Times New Roman"/>
+                <w:sz w:val="20"/>
+                <w:szCs w:val="20"/>
+              </w:rPr>
+              <w:t>prediksi  atau</w:t>
+            </w:r>
+            <w:proofErr w:type="gramEnd"/>
+            <w:r>
+              <w:rPr>
+                <w:rFonts w:ascii="Times New Roman" w:hAnsi="Times New Roman" w:cs="Times New Roman"/>
+                <w:sz w:val="20"/>
+                <w:szCs w:val="20"/>
+              </w:rPr>
+              <w:t xml:space="preserve"> ramalan pada waktu yang akan </w:t>
+            </w:r>
+            <w:r>
+              <w:rPr>
+                <w:rFonts w:ascii="Times New Roman" w:hAnsi="Times New Roman" w:cs="Times New Roman"/>
+                <w:sz w:val="20"/>
+                <w:szCs w:val="20"/>
+              </w:rPr>
+              <w:t>dating berdasarkan tahun, sehingga dapat membantun badan ketahanan pangan provinsi jawa timur.</w:t>
+            </w:r>
           </w:p>
         </w:tc>
         <w:tc>
           <w:tcPr>
             <w:tcW w:w="2381" w:type="dxa"/>
+          </w:tcPr>
+          <w:p>
+            <w:pPr>
+              <w:jc w:val="both"/>
+              <w:rPr>
+                <w:rFonts w:ascii="Times New Roman" w:hAnsi="Times New Roman" w:cs="Times New Roman"/>
+                <w:sz w:val="20"/>
+                <w:szCs w:val="20"/>
+              </w:rPr>
+            </w:pPr>
+            <w:r>
+              <w:rPr>
+                <w:rFonts w:ascii="Times New Roman" w:hAnsi="Times New Roman" w:cs="Times New Roman"/>
+                <w:sz w:val="20"/>
+                <w:szCs w:val="20"/>
+              </w:rPr>
+              <w:t>Penggunaan data dalam jumlah banyak dari tahun 1993 sampai 2014 meningkatkan hasil akurasi peramalan dan mengurangi error dalam  memprediksi.</w:t>
+            </w:r>
+          </w:p>
+        </w:tc>
+      </w:tr>
+      <w:tr>
+        <w:tc>
+          <w:tcPr>
+            <w:tcW w:w="567" w:type="dxa"/>
+            <w:shd w:val="clear" w:color="auto" w:fill="FBE4D5" w:themeFill="accent2" w:themeFillTint="33"/>
+          </w:tcPr>
+          <w:p>
+            <w:pPr>
+              <w:jc w:val="both"/>
+              <w:rPr>
+                <w:rFonts w:ascii="Times New Roman" w:hAnsi="Times New Roman" w:cs="Times New Roman"/>
+                <w:sz w:val="20"/>
+                <w:szCs w:val="20"/>
+              </w:rPr>
+            </w:pPr>
+            <w:r>
+              <w:rPr>
+                <w:rFonts w:ascii="Times New Roman" w:hAnsi="Times New Roman" w:cs="Times New Roman"/>
+                <w:sz w:val="20"/>
+                <w:szCs w:val="20"/>
+              </w:rPr>
+              <w:t>15</w:t>
+            </w:r>
+          </w:p>
+        </w:tc>
+        <w:tc>
+          <w:tcPr>
+            <w:tcW w:w="709" w:type="dxa"/>
+            <w:shd w:val="clear" w:color="auto" w:fill="FBE4D5" w:themeFill="accent2" w:themeFillTint="33"/>
+          </w:tcPr>
+          <w:p>
+            <w:pPr>
+              <w:jc w:val="both"/>
+              <w:rPr>
+                <w:rFonts w:ascii="Times New Roman" w:hAnsi="Times New Roman" w:cs="Times New Roman"/>
+                <w:sz w:val="20"/>
+                <w:szCs w:val="20"/>
+              </w:rPr>
+            </w:pPr>
+            <w:r>
+              <w:rPr>
+                <w:rFonts w:ascii="Times New Roman" w:hAnsi="Times New Roman" w:cs="Times New Roman"/>
+                <w:sz w:val="20"/>
+                <w:szCs w:val="20"/>
+              </w:rPr>
+              <w:t>2016</w:t>
+            </w:r>
+          </w:p>
+        </w:tc>
+        <w:tc>
+          <w:tcPr>
+            <w:tcW w:w="1985" w:type="dxa"/>
+            <w:shd w:val="clear" w:color="auto" w:fill="FBE4D5" w:themeFill="accent2" w:themeFillTint="33"/>
+          </w:tcPr>
+          <w:p>
+            <w:pPr>
+              <w:jc w:val="both"/>
+              <w:rPr>
+                <w:rFonts w:ascii="Times New Roman" w:hAnsi="Times New Roman" w:cs="Times New Roman"/>
+                <w:sz w:val="20"/>
+                <w:szCs w:val="20"/>
+              </w:rPr>
+            </w:pPr>
+            <w:r>
+              <w:rPr>
+                <w:rFonts w:ascii="Times New Roman" w:hAnsi="Times New Roman" w:cs="Times New Roman"/>
+                <w:sz w:val="20"/>
+                <w:szCs w:val="20"/>
+              </w:rPr>
+              <w:t>Pengembangan SI Stok Barang dengan Peramalan Menggunakan Metode Double Exponential</w:t>
+            </w:r>
+            <w:r>
+              <w:rPr>
+                <w:rFonts w:ascii="Times New Roman" w:hAnsi="Times New Roman" w:cs="Times New Roman"/>
+                <w:sz w:val="20"/>
+                <w:szCs w:val="20"/>
+              </w:rPr>
+              <w:t xml:space="preserve"> Smoothing (PT Tomah Jaya Ele</w:t>
+            </w:r>
+            <w:r>
+              <w:rPr>
+                <w:rFonts w:ascii="Times New Roman" w:hAnsi="Times New Roman" w:cs="Times New Roman"/>
+                <w:sz w:val="20"/>
+                <w:szCs w:val="20"/>
+              </w:rPr>
+              <w:t>ktrik</w:t>
+            </w:r>
+            <w:r>
+              <w:rPr>
+                <w:rFonts w:ascii="Times New Roman" w:hAnsi="Times New Roman" w:cs="Times New Roman"/>
+                <w:sz w:val="20"/>
+                <w:szCs w:val="20"/>
+              </w:rPr>
+              <w:t>)</w:t>
+            </w:r>
+          </w:p>
+        </w:tc>
+        <w:tc>
+          <w:tcPr>
+            <w:tcW w:w="1559" w:type="dxa"/>
+            <w:shd w:val="clear" w:color="auto" w:fill="FBE4D5" w:themeFill="accent2" w:themeFillTint="33"/>
+          </w:tcPr>
+          <w:p>
+            <w:pPr>
+              <w:jc w:val="both"/>
+              <w:rPr>
+                <w:rFonts w:ascii="Times New Roman" w:hAnsi="Times New Roman" w:cs="Times New Roman"/>
+                <w:sz w:val="20"/>
+                <w:szCs w:val="20"/>
+              </w:rPr>
+            </w:pPr>
+            <w:r>
+              <w:rPr>
+                <w:rFonts w:ascii="Times New Roman" w:hAnsi="Times New Roman" w:cs="Times New Roman"/>
+                <w:sz w:val="20"/>
+                <w:szCs w:val="20"/>
+              </w:rPr>
+              <w:t xml:space="preserve">Cahyarizki Adi Utama, </w:t>
+            </w:r>
+            <w:r>
+              <w:rPr>
+                <w:rFonts w:ascii="Times New Roman" w:hAnsi="Times New Roman" w:cs="Times New Roman"/>
+                <w:sz w:val="20"/>
+                <w:szCs w:val="20"/>
+              </w:rPr>
+              <w:t>Yan Watequlis S</w:t>
+            </w:r>
+          </w:p>
+        </w:tc>
+        <w:tc>
+          <w:tcPr>
+            <w:tcW w:w="1672" w:type="dxa"/>
+            <w:shd w:val="clear" w:color="auto" w:fill="FBE4D5" w:themeFill="accent2" w:themeFillTint="33"/>
+          </w:tcPr>
+          <w:p>
+            <w:pPr>
+              <w:jc w:val="both"/>
+              <w:rPr>
+                <w:rFonts w:ascii="Times New Roman" w:hAnsi="Times New Roman" w:cs="Times New Roman"/>
+                <w:sz w:val="20"/>
+                <w:szCs w:val="20"/>
+              </w:rPr>
+            </w:pPr>
+            <w:r>
+              <w:rPr>
+                <w:rFonts w:ascii="Times New Roman" w:hAnsi="Times New Roman" w:cs="Times New Roman"/>
+                <w:sz w:val="20"/>
+                <w:szCs w:val="20"/>
+              </w:rPr>
+              <w:t>PT Tomah Jaya Elektrikal</w:t>
+            </w:r>
+          </w:p>
+        </w:tc>
+        <w:tc>
+          <w:tcPr>
+            <w:tcW w:w="2268" w:type="dxa"/>
+            <w:shd w:val="clear" w:color="auto" w:fill="FBE4D5" w:themeFill="accent2" w:themeFillTint="33"/>
+          </w:tcPr>
+          <w:p>
+            <w:pPr>
+              <w:jc w:val="both"/>
+              <w:rPr>
+                <w:rFonts w:ascii="Times New Roman" w:hAnsi="Times New Roman" w:cs="Times New Roman"/>
+                <w:sz w:val="20"/>
+                <w:szCs w:val="20"/>
+              </w:rPr>
+            </w:pPr>
+            <w:r>
+              <w:rPr>
+                <w:rFonts w:ascii="Times New Roman" w:hAnsi="Times New Roman" w:cs="Times New Roman"/>
+                <w:sz w:val="20"/>
+                <w:szCs w:val="20"/>
+              </w:rPr>
+              <w:t>Pengambilan data (wawancara dan Studi Literatur).</w:t>
+            </w:r>
+          </w:p>
+          <w:p>
+            <w:pPr>
+              <w:jc w:val="both"/>
+              <w:rPr>
+                <w:rFonts w:ascii="Times New Roman" w:hAnsi="Times New Roman" w:cs="Times New Roman"/>
+                <w:sz w:val="20"/>
+                <w:szCs w:val="20"/>
+              </w:rPr>
+            </w:pPr>
+            <w:r>
+              <w:rPr>
+                <w:rFonts w:ascii="Times New Roman" w:hAnsi="Times New Roman" w:cs="Times New Roman"/>
+                <w:sz w:val="20"/>
+                <w:szCs w:val="20"/>
+              </w:rPr>
+              <w:t>Analisis dan perancangan system.</w:t>
+            </w:r>
+          </w:p>
+          <w:p>
+            <w:pPr>
+              <w:jc w:val="both"/>
+              <w:rPr>
+                <w:rFonts w:ascii="Times New Roman" w:hAnsi="Times New Roman" w:cs="Times New Roman"/>
+                <w:sz w:val="20"/>
+                <w:szCs w:val="20"/>
+              </w:rPr>
+            </w:pPr>
+            <w:r>
+              <w:rPr>
+                <w:rFonts w:ascii="Times New Roman" w:hAnsi="Times New Roman" w:cs="Times New Roman"/>
+                <w:sz w:val="20"/>
+                <w:szCs w:val="20"/>
+              </w:rPr>
+              <w:t>Implementasi system.</w:t>
+            </w:r>
+          </w:p>
+          <w:p>
+            <w:pPr>
+              <w:jc w:val="both"/>
+              <w:rPr>
+                <w:rFonts w:ascii="Times New Roman" w:hAnsi="Times New Roman" w:cs="Times New Roman"/>
+                <w:sz w:val="20"/>
+                <w:szCs w:val="20"/>
+              </w:rPr>
+            </w:pPr>
+            <w:r>
+              <w:rPr>
+                <w:rFonts w:ascii="Times New Roman" w:hAnsi="Times New Roman" w:cs="Times New Roman"/>
+                <w:sz w:val="20"/>
+                <w:szCs w:val="20"/>
+              </w:rPr>
+              <w:t>Pengujian dan Pembahasan.</w:t>
+            </w:r>
+          </w:p>
+          <w:p>
+            <w:pPr>
+              <w:jc w:val="both"/>
+              <w:rPr>
+                <w:rFonts w:ascii="Times New Roman" w:hAnsi="Times New Roman" w:cs="Times New Roman"/>
+                <w:sz w:val="20"/>
+                <w:szCs w:val="20"/>
+              </w:rPr>
+            </w:pPr>
+            <w:r>
+              <w:rPr>
+                <w:rFonts w:ascii="Times New Roman" w:hAnsi="Times New Roman" w:cs="Times New Roman"/>
+                <w:sz w:val="20"/>
+                <w:szCs w:val="20"/>
+              </w:rPr>
+              <w:t>Kesimpulan dan saran.</w:t>
+            </w:r>
+          </w:p>
+        </w:tc>
+        <w:tc>
+          <w:tcPr>
+            <w:tcW w:w="1843" w:type="dxa"/>
+            <w:shd w:val="clear" w:color="auto" w:fill="FBE4D5" w:themeFill="accent2" w:themeFillTint="33"/>
+          </w:tcPr>
+          <w:p>
+            <w:pPr>
+              <w:jc w:val="both"/>
+              <w:rPr>
+                <w:rFonts w:ascii="Times New Roman" w:hAnsi="Times New Roman" w:cs="Times New Roman"/>
+                <w:sz w:val="20"/>
+                <w:szCs w:val="20"/>
+              </w:rPr>
+            </w:pPr>
+            <w:r>
+              <w:rPr>
+                <w:rFonts w:ascii="Times New Roman" w:hAnsi="Times New Roman" w:cs="Times New Roman"/>
+                <w:sz w:val="20"/>
+                <w:szCs w:val="20"/>
+              </w:rPr>
+              <w:t>Double Exponential Smoothing</w:t>
+            </w:r>
+          </w:p>
+        </w:tc>
+        <w:tc>
+          <w:tcPr>
+            <w:tcW w:w="2297" w:type="dxa"/>
+            <w:shd w:val="clear" w:color="auto" w:fill="FBE4D5" w:themeFill="accent2" w:themeFillTint="33"/>
+          </w:tcPr>
+          <w:p>
+            <w:pPr>
+              <w:jc w:val="both"/>
+              <w:rPr>
+                <w:rFonts w:ascii="Times New Roman" w:hAnsi="Times New Roman" w:cs="Times New Roman"/>
+                <w:sz w:val="20"/>
+                <w:szCs w:val="20"/>
+              </w:rPr>
+            </w:pPr>
+            <w:r>
+              <w:rPr>
+                <w:rFonts w:ascii="Times New Roman" w:hAnsi="Times New Roman" w:cs="Times New Roman"/>
+                <w:sz w:val="20"/>
+                <w:szCs w:val="20"/>
+              </w:rPr>
+              <w:t>Sistem peramalan yang dapat memprediksi kebutuhan stok barang untuk satu bulan kedepan.</w:t>
+            </w:r>
+          </w:p>
+          <w:p>
+            <w:pPr>
+              <w:jc w:val="both"/>
+              <w:rPr>
+                <w:rFonts w:ascii="Times New Roman" w:hAnsi="Times New Roman" w:cs="Times New Roman"/>
+                <w:sz w:val="20"/>
+                <w:szCs w:val="20"/>
+              </w:rPr>
+            </w:pPr>
+            <w:r>
+              <w:rPr>
+                <w:rFonts w:ascii="Times New Roman" w:hAnsi="Times New Roman" w:cs="Times New Roman"/>
+                <w:sz w:val="20"/>
+                <w:szCs w:val="20"/>
+              </w:rPr>
+              <w:t>Nilai alpha yg ditentukan berpengaruh terhadap kesalahan error dari peramalan.</w:t>
+            </w:r>
+          </w:p>
+          <w:p>
+            <w:pPr>
+              <w:jc w:val="both"/>
+              <w:rPr>
+                <w:rFonts w:ascii="Times New Roman" w:hAnsi="Times New Roman" w:cs="Times New Roman"/>
+                <w:sz w:val="20"/>
+                <w:szCs w:val="20"/>
+              </w:rPr>
+            </w:pPr>
+            <w:r>
+              <w:rPr>
+                <w:rFonts w:ascii="Times New Roman" w:hAnsi="Times New Roman" w:cs="Times New Roman"/>
+                <w:sz w:val="20"/>
+                <w:szCs w:val="20"/>
+              </w:rPr>
+              <w:t>Hasil perbandingan dari perhitungan manual dan perhitungan secara system. Metode ini berhasil diterapkan ke dalam system.</w:t>
+            </w:r>
+          </w:p>
+        </w:tc>
+        <w:tc>
+          <w:tcPr>
+            <w:tcW w:w="2381" w:type="dxa"/>
+            <w:shd w:val="clear" w:color="auto" w:fill="FBE4D5" w:themeFill="accent2" w:themeFillTint="33"/>
+          </w:tcPr>
+          <w:p>
+            <w:pPr>
+              <w:jc w:val="both"/>
+              <w:rPr>
+                <w:rFonts w:ascii="Times New Roman" w:hAnsi="Times New Roman" w:cs="Times New Roman"/>
+                <w:sz w:val="20"/>
+                <w:szCs w:val="20"/>
+              </w:rPr>
+            </w:pPr>
+            <w:r>
+              <w:rPr>
+                <w:rFonts w:ascii="Times New Roman" w:hAnsi="Times New Roman" w:cs="Times New Roman"/>
+                <w:sz w:val="20"/>
+                <w:szCs w:val="20"/>
+              </w:rPr>
+              <w:t>Data yg digunakan hanya 1 tahun.</w:t>
+            </w:r>
+          </w:p>
+          <w:p>
+            <w:pPr>
+              <w:jc w:val="both"/>
+              <w:rPr>
+                <w:rFonts w:ascii="Times New Roman" w:hAnsi="Times New Roman" w:cs="Times New Roman"/>
+                <w:sz w:val="20"/>
+                <w:szCs w:val="20"/>
+              </w:rPr>
+            </w:pPr>
+            <w:r>
+              <w:rPr>
+                <w:rFonts w:ascii="Times New Roman" w:hAnsi="Times New Roman" w:cs="Times New Roman"/>
+                <w:sz w:val="20"/>
+                <w:szCs w:val="20"/>
+              </w:rPr>
+              <w:t>Desain system menggunakan pengembangan system berbasis objek namun dalam desain database menggunakan structural ERD, harusnya menggunakan juga model UML yaitu class diagram.</w:t>
+            </w:r>
+          </w:p>
+        </w:tc>
+      </w:tr>
+      <w:tr>
+        <w:tc>
+          <w:tcPr>
+            <w:tcW w:w="567" w:type="dxa"/>
+          </w:tcPr>
+          <w:p>
+            <w:pPr>
+              <w:jc w:val="both"/>
+              <w:rPr>
+                <w:rFonts w:ascii="Times New Roman" w:hAnsi="Times New Roman" w:cs="Times New Roman"/>
+                <w:sz w:val="20"/>
+                <w:szCs w:val="20"/>
+              </w:rPr>
+            </w:pPr>
+            <w:r>
+              <w:rPr>
+                <w:rFonts w:ascii="Times New Roman" w:hAnsi="Times New Roman" w:cs="Times New Roman"/>
+                <w:sz w:val="20"/>
+                <w:szCs w:val="20"/>
+              </w:rPr>
+              <w:t>16</w:t>
+            </w:r>
+          </w:p>
+        </w:tc>
+        <w:tc>
+          <w:tcPr>
+            <w:tcW w:w="709" w:type="dxa"/>
+          </w:tcPr>
+          <w:p>
+            <w:pPr>
+              <w:jc w:val="both"/>
+              <w:rPr>
+                <w:rFonts w:ascii="Times New Roman" w:hAnsi="Times New Roman" w:cs="Times New Roman"/>
+                <w:sz w:val="20"/>
+                <w:szCs w:val="20"/>
+              </w:rPr>
+            </w:pPr>
+            <w:r>
+              <w:rPr>
+                <w:rFonts w:ascii="Times New Roman" w:hAnsi="Times New Roman" w:cs="Times New Roman"/>
+                <w:sz w:val="20"/>
+                <w:szCs w:val="20"/>
+              </w:rPr>
+              <w:t>2020</w:t>
+            </w:r>
+          </w:p>
+        </w:tc>
+        <w:tc>
+          <w:tcPr>
+            <w:tcW w:w="1985" w:type="dxa"/>
+          </w:tcPr>
+          <w:p>
+            <w:pPr>
+              <w:jc w:val="both"/>
+              <w:rPr>
+                <w:rFonts w:ascii="Times New Roman" w:hAnsi="Times New Roman" w:cs="Times New Roman"/>
+                <w:sz w:val="20"/>
+                <w:szCs w:val="20"/>
+              </w:rPr>
+            </w:pPr>
+            <w:r>
+              <w:rPr>
+                <w:rFonts w:ascii="Times New Roman" w:hAnsi="Times New Roman" w:cs="Times New Roman"/>
+                <w:sz w:val="20"/>
+                <w:szCs w:val="20"/>
+              </w:rPr>
+              <w:t>Sales Forecasting Information System Using The Least Square Method In Windi Mebel</w:t>
+            </w:r>
+          </w:p>
+        </w:tc>
+        <w:tc>
+          <w:tcPr>
+            <w:tcW w:w="1559" w:type="dxa"/>
+          </w:tcPr>
+          <w:p>
+            <w:pPr>
+              <w:jc w:val="both"/>
+              <w:rPr>
+                <w:rFonts w:ascii="Times New Roman" w:hAnsi="Times New Roman" w:cs="Times New Roman"/>
+                <w:sz w:val="20"/>
+                <w:szCs w:val="20"/>
+              </w:rPr>
+            </w:pPr>
+            <w:r>
+              <w:rPr>
+                <w:rFonts w:ascii="Times New Roman" w:hAnsi="Times New Roman" w:cs="Times New Roman"/>
+                <w:sz w:val="20"/>
+                <w:szCs w:val="20"/>
+              </w:rPr>
+              <w:t>Charles Jhony Mantho Sianturi, Elsi Ardini, Nita Sari Br Sembiring</w:t>
+            </w:r>
+          </w:p>
+        </w:tc>
+        <w:tc>
+          <w:tcPr>
+            <w:tcW w:w="1672" w:type="dxa"/>
+          </w:tcPr>
+          <w:p>
+            <w:pPr>
+              <w:jc w:val="both"/>
+              <w:rPr>
+                <w:rFonts w:ascii="Times New Roman" w:hAnsi="Times New Roman" w:cs="Times New Roman"/>
+                <w:sz w:val="20"/>
+                <w:szCs w:val="20"/>
+              </w:rPr>
+            </w:pPr>
+            <w:r>
+              <w:rPr>
+                <w:rFonts w:ascii="Times New Roman" w:hAnsi="Times New Roman" w:cs="Times New Roman"/>
+                <w:sz w:val="20"/>
+                <w:szCs w:val="20"/>
+              </w:rPr>
+              <w:t>Windi Mebel</w:t>
+            </w:r>
+          </w:p>
+        </w:tc>
+        <w:tc>
+          <w:tcPr>
+            <w:tcW w:w="2268" w:type="dxa"/>
+          </w:tcPr>
+          <w:p>
+            <w:pPr>
+              <w:jc w:val="both"/>
+              <w:rPr>
+                <w:rFonts w:ascii="Times New Roman" w:hAnsi="Times New Roman" w:cs="Times New Roman"/>
+                <w:sz w:val="20"/>
+                <w:szCs w:val="20"/>
+              </w:rPr>
+            </w:pPr>
+          </w:p>
+        </w:tc>
+        <w:tc>
+          <w:tcPr>
+            <w:tcW w:w="1843" w:type="dxa"/>
+          </w:tcPr>
+          <w:p>
+            <w:pPr>
+              <w:jc w:val="both"/>
+              <w:rPr>
+                <w:rFonts w:ascii="Times New Roman" w:hAnsi="Times New Roman" w:cs="Times New Roman"/>
+                <w:sz w:val="20"/>
+                <w:szCs w:val="20"/>
+              </w:rPr>
+            </w:pPr>
+            <w:r>
+              <w:rPr>
+                <w:rFonts w:ascii="Times New Roman" w:hAnsi="Times New Roman" w:cs="Times New Roman"/>
+                <w:sz w:val="20"/>
+                <w:szCs w:val="20"/>
+              </w:rPr>
+              <w:t>Least Square</w:t>
+            </w:r>
+          </w:p>
+        </w:tc>
+        <w:tc>
+          <w:tcPr>
+            <w:tcW w:w="2297" w:type="dxa"/>
+          </w:tcPr>
+          <w:p>
+            <w:pPr>
+              <w:jc w:val="both"/>
+              <w:rPr>
+                <w:rFonts w:ascii="Times New Roman" w:hAnsi="Times New Roman" w:cs="Times New Roman"/>
+                <w:sz w:val="20"/>
+                <w:szCs w:val="20"/>
+              </w:rPr>
+            </w:pPr>
+          </w:p>
+        </w:tc>
+        <w:tc>
+          <w:tcPr>
+            <w:tcW w:w="2381" w:type="dxa"/>
+          </w:tcPr>
+          <w:p>
+            <w:pPr>
+              <w:jc w:val="both"/>
+              <w:rPr>
+                <w:rFonts w:ascii="Times New Roman" w:hAnsi="Times New Roman" w:cs="Times New Roman"/>
+                <w:sz w:val="20"/>
+                <w:szCs w:val="20"/>
+              </w:rPr>
+            </w:pPr>
+          </w:p>
+        </w:tc>
+      </w:tr>
+      <w:tr>
+        <w:tc>
+          <w:tcPr>
+            <w:tcW w:w="567" w:type="dxa"/>
+          </w:tcPr>
+          <w:p>
+            <w:pPr>
+              <w:jc w:val="both"/>
+              <w:rPr>
+                <w:rFonts w:ascii="Times New Roman" w:hAnsi="Times New Roman" w:cs="Times New Roman"/>
+                <w:sz w:val="20"/>
+                <w:szCs w:val="20"/>
+              </w:rPr>
+            </w:pPr>
+            <w:r>
+              <w:rPr>
+                <w:rFonts w:ascii="Times New Roman" w:hAnsi="Times New Roman" w:cs="Times New Roman"/>
+                <w:sz w:val="20"/>
+                <w:szCs w:val="20"/>
+              </w:rPr>
+              <w:lastRenderedPageBreak/>
+              <w:t>17</w:t>
+            </w:r>
+          </w:p>
+        </w:tc>
+        <w:tc>
+          <w:tcPr>
+            <w:tcW w:w="709" w:type="dxa"/>
+          </w:tcPr>
+          <w:p>
+            <w:pPr>
+              <w:jc w:val="both"/>
+              <w:rPr>
+                <w:rFonts w:ascii="Times New Roman" w:hAnsi="Times New Roman" w:cs="Times New Roman"/>
+                <w:sz w:val="20"/>
+                <w:szCs w:val="20"/>
+              </w:rPr>
+            </w:pPr>
+            <w:r>
+              <w:rPr>
+                <w:rFonts w:ascii="Times New Roman" w:hAnsi="Times New Roman" w:cs="Times New Roman"/>
+                <w:sz w:val="20"/>
+                <w:szCs w:val="20"/>
+              </w:rPr>
+              <w:t>2020</w:t>
+            </w:r>
+          </w:p>
+        </w:tc>
+        <w:tc>
+          <w:tcPr>
+            <w:tcW w:w="1985" w:type="dxa"/>
+          </w:tcPr>
+          <w:p>
+            <w:pPr>
+              <w:jc w:val="both"/>
+              <w:rPr>
+                <w:rFonts w:ascii="Times New Roman" w:hAnsi="Times New Roman" w:cs="Times New Roman"/>
+                <w:sz w:val="20"/>
+                <w:szCs w:val="20"/>
+              </w:rPr>
+            </w:pPr>
+            <w:r>
+              <w:rPr>
+                <w:rFonts w:ascii="Times New Roman" w:hAnsi="Times New Roman" w:cs="Times New Roman"/>
+                <w:sz w:val="20"/>
+                <w:szCs w:val="20"/>
+              </w:rPr>
+              <w:t>The Implementation Of Least Square Method On The Palm Shells Sales Forecasting Application</w:t>
+            </w:r>
+          </w:p>
+        </w:tc>
+        <w:tc>
+          <w:tcPr>
+            <w:tcW w:w="1559" w:type="dxa"/>
+          </w:tcPr>
+          <w:p>
+            <w:pPr>
+              <w:jc w:val="both"/>
+              <w:rPr>
+                <w:rFonts w:ascii="Times New Roman" w:hAnsi="Times New Roman" w:cs="Times New Roman"/>
+                <w:sz w:val="20"/>
+                <w:szCs w:val="20"/>
+              </w:rPr>
+            </w:pPr>
+            <w:r>
+              <w:rPr>
+                <w:rFonts w:ascii="Times New Roman" w:hAnsi="Times New Roman" w:cs="Times New Roman"/>
+                <w:sz w:val="20"/>
+                <w:szCs w:val="20"/>
+              </w:rPr>
+              <w:t>Fahirah, Lily Wulandari</w:t>
+            </w:r>
+          </w:p>
+        </w:tc>
+        <w:tc>
+          <w:tcPr>
+            <w:tcW w:w="1672" w:type="dxa"/>
+          </w:tcPr>
+          <w:p>
+            <w:pPr>
+              <w:jc w:val="both"/>
+              <w:rPr>
+                <w:rFonts w:ascii="Times New Roman" w:hAnsi="Times New Roman" w:cs="Times New Roman"/>
+                <w:sz w:val="20"/>
+                <w:szCs w:val="20"/>
+              </w:rPr>
+            </w:pPr>
+            <w:r>
+              <w:rPr>
+                <w:rFonts w:ascii="Times New Roman" w:hAnsi="Times New Roman" w:cs="Times New Roman"/>
+                <w:sz w:val="20"/>
+                <w:szCs w:val="20"/>
+              </w:rPr>
+              <w:t xml:space="preserve"> </w:t>
+            </w:r>
+          </w:p>
+        </w:tc>
+        <w:tc>
+          <w:tcPr>
+            <w:tcW w:w="2268" w:type="dxa"/>
+          </w:tcPr>
+          <w:p>
+            <w:pPr>
+              <w:jc w:val="both"/>
+              <w:rPr>
+                <w:rFonts w:ascii="Times New Roman" w:hAnsi="Times New Roman" w:cs="Times New Roman"/>
+                <w:sz w:val="20"/>
+                <w:szCs w:val="20"/>
+              </w:rPr>
+            </w:pPr>
+          </w:p>
+        </w:tc>
+        <w:tc>
+          <w:tcPr>
+            <w:tcW w:w="1843" w:type="dxa"/>
+          </w:tcPr>
+          <w:p>
+            <w:pPr>
+              <w:jc w:val="both"/>
+              <w:rPr>
+                <w:rFonts w:ascii="Times New Roman" w:hAnsi="Times New Roman" w:cs="Times New Roman"/>
+                <w:sz w:val="20"/>
+                <w:szCs w:val="20"/>
+              </w:rPr>
+            </w:pPr>
+            <w:r>
+              <w:rPr>
+                <w:rFonts w:ascii="Times New Roman" w:hAnsi="Times New Roman" w:cs="Times New Roman"/>
+                <w:sz w:val="20"/>
+                <w:szCs w:val="20"/>
+              </w:rPr>
+              <w:t>Least Square</w:t>
+            </w:r>
+          </w:p>
+        </w:tc>
+        <w:tc>
+          <w:tcPr>
+            <w:tcW w:w="2297" w:type="dxa"/>
+          </w:tcPr>
+          <w:p>
+            <w:pPr>
+              <w:jc w:val="both"/>
+              <w:rPr>
+                <w:rFonts w:ascii="Times New Roman" w:hAnsi="Times New Roman" w:cs="Times New Roman"/>
+                <w:sz w:val="20"/>
+                <w:szCs w:val="20"/>
+              </w:rPr>
+            </w:pPr>
+          </w:p>
+        </w:tc>
+        <w:tc>
+          <w:tcPr>
+            <w:tcW w:w="2381" w:type="dxa"/>
+          </w:tcPr>
+          <w:p>
+            <w:pPr>
+              <w:jc w:val="both"/>
+              <w:rPr>
+                <w:rFonts w:ascii="Times New Roman" w:hAnsi="Times New Roman" w:cs="Times New Roman"/>
+                <w:sz w:val="20"/>
+                <w:szCs w:val="20"/>
+              </w:rPr>
+            </w:pPr>
+          </w:p>
+        </w:tc>
+      </w:tr>
+      <w:tr>
+        <w:tc>
+          <w:tcPr>
+            <w:tcW w:w="567" w:type="dxa"/>
+          </w:tcPr>
+          <w:p>
+            <w:pPr>
+              <w:jc w:val="both"/>
+              <w:rPr>
+                <w:rFonts w:ascii="Times New Roman" w:hAnsi="Times New Roman" w:cs="Times New Roman"/>
+                <w:sz w:val="20"/>
+                <w:szCs w:val="20"/>
+              </w:rPr>
+            </w:pPr>
+            <w:r>
+              <w:rPr>
+                <w:rFonts w:ascii="Times New Roman" w:hAnsi="Times New Roman" w:cs="Times New Roman"/>
+                <w:sz w:val="20"/>
+                <w:szCs w:val="20"/>
+              </w:rPr>
+              <w:t>18</w:t>
+            </w:r>
+            <w:r>
+              <w:rPr>
+                <w:rFonts w:ascii="Times New Roman" w:hAnsi="Times New Roman" w:cs="Times New Roman"/>
+                <w:sz w:val="20"/>
+                <w:szCs w:val="20"/>
+              </w:rPr>
+              <w:t xml:space="preserve"> </w:t>
+            </w:r>
+          </w:p>
+        </w:tc>
+        <w:tc>
+          <w:tcPr>
+            <w:tcW w:w="709" w:type="dxa"/>
+          </w:tcPr>
+          <w:p>
+            <w:pPr>
+              <w:jc w:val="both"/>
+              <w:rPr>
+                <w:rFonts w:ascii="Times New Roman" w:hAnsi="Times New Roman" w:cs="Times New Roman"/>
+                <w:sz w:val="20"/>
+                <w:szCs w:val="20"/>
+              </w:rPr>
+            </w:pPr>
+            <w:r>
+              <w:rPr>
+                <w:rFonts w:ascii="Times New Roman" w:hAnsi="Times New Roman" w:cs="Times New Roman"/>
+                <w:sz w:val="20"/>
+                <w:szCs w:val="20"/>
+              </w:rPr>
+              <w:t>201</w:t>
+            </w:r>
+            <w:r>
+              <w:rPr>
+                <w:rFonts w:ascii="Times New Roman" w:hAnsi="Times New Roman" w:cs="Times New Roman"/>
+                <w:sz w:val="20"/>
+                <w:szCs w:val="20"/>
+              </w:rPr>
+              <w:t>6</w:t>
+            </w:r>
+          </w:p>
+        </w:tc>
+        <w:tc>
+          <w:tcPr>
+            <w:tcW w:w="1985" w:type="dxa"/>
+          </w:tcPr>
+          <w:p>
+            <w:pPr>
+              <w:jc w:val="both"/>
+              <w:rPr>
+                <w:rFonts w:ascii="Times New Roman" w:hAnsi="Times New Roman" w:cs="Times New Roman"/>
+                <w:sz w:val="20"/>
+                <w:szCs w:val="20"/>
+              </w:rPr>
+            </w:pPr>
+            <w:r>
+              <w:rPr>
+                <w:rFonts w:ascii="Times New Roman" w:hAnsi="Times New Roman" w:cs="Times New Roman"/>
+                <w:sz w:val="20"/>
+                <w:szCs w:val="20"/>
+              </w:rPr>
+              <w:t>Implementasi Metode Least Square Untuk Prediksi Penjualan Tahu Pong</w:t>
+            </w:r>
+          </w:p>
+        </w:tc>
+        <w:tc>
+          <w:tcPr>
+            <w:tcW w:w="1559" w:type="dxa"/>
+          </w:tcPr>
+          <w:p>
+            <w:pPr>
+              <w:jc w:val="both"/>
+              <w:rPr>
+                <w:rFonts w:ascii="Times New Roman" w:hAnsi="Times New Roman" w:cs="Times New Roman"/>
+                <w:sz w:val="20"/>
+                <w:szCs w:val="20"/>
+              </w:rPr>
+            </w:pPr>
+            <w:r>
+              <w:rPr>
+                <w:rFonts w:ascii="Times New Roman" w:hAnsi="Times New Roman" w:cs="Times New Roman"/>
+                <w:sz w:val="20"/>
+                <w:szCs w:val="20"/>
+              </w:rPr>
+              <w:t>Danar Putra Pamungkas</w:t>
+            </w:r>
+          </w:p>
+        </w:tc>
+        <w:tc>
+          <w:tcPr>
+            <w:tcW w:w="1672" w:type="dxa"/>
+          </w:tcPr>
+          <w:p>
+            <w:pPr>
+              <w:jc w:val="both"/>
+              <w:rPr>
+                <w:rFonts w:ascii="Times New Roman" w:hAnsi="Times New Roman" w:cs="Times New Roman"/>
+                <w:sz w:val="20"/>
+                <w:szCs w:val="20"/>
+              </w:rPr>
+            </w:pPr>
+            <w:r>
+              <w:rPr>
+                <w:rFonts w:ascii="Times New Roman" w:hAnsi="Times New Roman" w:cs="Times New Roman"/>
+                <w:sz w:val="20"/>
+                <w:szCs w:val="20"/>
+              </w:rPr>
+              <w:t>CV. XYZ</w:t>
+            </w:r>
+          </w:p>
+        </w:tc>
+        <w:tc>
+          <w:tcPr>
+            <w:tcW w:w="2268" w:type="dxa"/>
+          </w:tcPr>
+          <w:p>
+            <w:pPr>
+              <w:jc w:val="both"/>
+              <w:rPr>
+                <w:rFonts w:ascii="Times New Roman" w:hAnsi="Times New Roman" w:cs="Times New Roman"/>
+                <w:sz w:val="20"/>
+                <w:szCs w:val="20"/>
+              </w:rPr>
+            </w:pPr>
+          </w:p>
+        </w:tc>
+        <w:tc>
+          <w:tcPr>
+            <w:tcW w:w="1843" w:type="dxa"/>
+          </w:tcPr>
+          <w:p>
+            <w:pPr>
+              <w:jc w:val="both"/>
+              <w:rPr>
+                <w:rFonts w:ascii="Times New Roman" w:hAnsi="Times New Roman" w:cs="Times New Roman"/>
+                <w:sz w:val="20"/>
+                <w:szCs w:val="20"/>
+              </w:rPr>
+            </w:pPr>
+            <w:r>
+              <w:rPr>
+                <w:rFonts w:ascii="Times New Roman" w:hAnsi="Times New Roman" w:cs="Times New Roman"/>
+                <w:b/>
+                <w:sz w:val="20"/>
+                <w:szCs w:val="20"/>
+              </w:rPr>
+              <w:t>Least Square</w:t>
+            </w:r>
+          </w:p>
+        </w:tc>
+        <w:tc>
+          <w:tcPr>
+            <w:tcW w:w="2297" w:type="dxa"/>
+          </w:tcPr>
+          <w:p>
+            <w:pPr>
+              <w:jc w:val="both"/>
+              <w:rPr>
+                <w:rFonts w:ascii="Times New Roman" w:hAnsi="Times New Roman" w:cs="Times New Roman"/>
+                <w:sz w:val="20"/>
+                <w:szCs w:val="20"/>
+              </w:rPr>
+            </w:pPr>
+          </w:p>
+        </w:tc>
+        <w:tc>
+          <w:tcPr>
+            <w:tcW w:w="2381" w:type="dxa"/>
+          </w:tcPr>
+          <w:p>
+            <w:pPr>
+              <w:jc w:val="both"/>
+              <w:rPr>
+                <w:rFonts w:ascii="Times New Roman" w:hAnsi="Times New Roman" w:cs="Times New Roman"/>
+                <w:sz w:val="20"/>
+                <w:szCs w:val="20"/>
+              </w:rPr>
+            </w:pPr>
+          </w:p>
+        </w:tc>
+      </w:tr>
+      <w:tr>
+        <w:tc>
+          <w:tcPr>
+            <w:tcW w:w="567" w:type="dxa"/>
+          </w:tcPr>
+          <w:p>
+            <w:pPr>
+              <w:jc w:val="both"/>
+              <w:rPr>
+                <w:rFonts w:ascii="Times New Roman" w:hAnsi="Times New Roman" w:cs="Times New Roman"/>
+                <w:sz w:val="20"/>
+                <w:szCs w:val="20"/>
+              </w:rPr>
+            </w:pPr>
+            <w:r>
+              <w:rPr>
+                <w:rFonts w:ascii="Times New Roman" w:hAnsi="Times New Roman" w:cs="Times New Roman"/>
+                <w:sz w:val="20"/>
+                <w:szCs w:val="20"/>
+              </w:rPr>
+              <w:t>19</w:t>
+            </w:r>
+          </w:p>
+        </w:tc>
+        <w:tc>
+          <w:tcPr>
+            <w:tcW w:w="709" w:type="dxa"/>
+          </w:tcPr>
+          <w:p>
+            <w:pPr>
+              <w:jc w:val="both"/>
+              <w:rPr>
+                <w:rFonts w:ascii="Times New Roman" w:hAnsi="Times New Roman" w:cs="Times New Roman"/>
+                <w:sz w:val="20"/>
+                <w:szCs w:val="20"/>
+              </w:rPr>
+            </w:pPr>
+            <w:r>
+              <w:rPr>
+                <w:rFonts w:ascii="Times New Roman" w:hAnsi="Times New Roman" w:cs="Times New Roman"/>
+                <w:sz w:val="20"/>
+                <w:szCs w:val="20"/>
+              </w:rPr>
+              <w:t>2020</w:t>
+            </w:r>
+          </w:p>
+        </w:tc>
+        <w:tc>
+          <w:tcPr>
+            <w:tcW w:w="1985" w:type="dxa"/>
+          </w:tcPr>
+          <w:p>
+            <w:pPr>
+              <w:jc w:val="both"/>
+              <w:rPr>
+                <w:rFonts w:ascii="Times New Roman" w:hAnsi="Times New Roman" w:cs="Times New Roman"/>
+                <w:sz w:val="20"/>
+                <w:szCs w:val="20"/>
+              </w:rPr>
+            </w:pPr>
+            <w:r>
+              <w:rPr>
+                <w:rFonts w:ascii="Times New Roman" w:hAnsi="Times New Roman" w:cs="Times New Roman"/>
+                <w:sz w:val="20"/>
+                <w:szCs w:val="20"/>
+              </w:rPr>
+              <w:t>Implementation Of Least Square Method For Sales Prediction In Tria MS Glow</w:t>
+            </w:r>
+          </w:p>
+        </w:tc>
+        <w:tc>
+          <w:tcPr>
+            <w:tcW w:w="1559" w:type="dxa"/>
+          </w:tcPr>
+          <w:p>
+            <w:pPr>
+              <w:jc w:val="both"/>
+              <w:rPr>
+                <w:rFonts w:ascii="Times New Roman" w:hAnsi="Times New Roman" w:cs="Times New Roman"/>
+                <w:sz w:val="20"/>
+                <w:szCs w:val="20"/>
+              </w:rPr>
+            </w:pPr>
+            <w:r>
+              <w:rPr>
+                <w:rFonts w:ascii="Times New Roman" w:hAnsi="Times New Roman" w:cs="Times New Roman"/>
+                <w:sz w:val="20"/>
+                <w:szCs w:val="20"/>
+              </w:rPr>
+              <w:t>Fauriatun Helmiah, Dahriansah</w:t>
+            </w:r>
+          </w:p>
+        </w:tc>
+        <w:tc>
+          <w:tcPr>
+            <w:tcW w:w="1672" w:type="dxa"/>
+          </w:tcPr>
+          <w:p>
+            <w:pPr>
+              <w:jc w:val="both"/>
+              <w:rPr>
+                <w:rFonts w:ascii="Times New Roman" w:hAnsi="Times New Roman" w:cs="Times New Roman"/>
+                <w:sz w:val="20"/>
+                <w:szCs w:val="20"/>
+              </w:rPr>
+            </w:pPr>
+            <w:r>
+              <w:rPr>
+                <w:rFonts w:ascii="Times New Roman" w:hAnsi="Times New Roman" w:cs="Times New Roman"/>
+                <w:sz w:val="20"/>
+                <w:szCs w:val="20"/>
+              </w:rPr>
+              <w:t>Tria Ms Glow</w:t>
+            </w:r>
+          </w:p>
+        </w:tc>
+        <w:tc>
+          <w:tcPr>
+            <w:tcW w:w="2268" w:type="dxa"/>
+          </w:tcPr>
+          <w:p>
+            <w:pPr>
+              <w:jc w:val="both"/>
+              <w:rPr>
+                <w:rFonts w:ascii="Times New Roman" w:hAnsi="Times New Roman" w:cs="Times New Roman"/>
+                <w:sz w:val="20"/>
+                <w:szCs w:val="20"/>
+              </w:rPr>
+            </w:pPr>
+          </w:p>
+        </w:tc>
+        <w:tc>
+          <w:tcPr>
+            <w:tcW w:w="1843" w:type="dxa"/>
+          </w:tcPr>
+          <w:p>
+            <w:pPr>
+              <w:jc w:val="both"/>
+              <w:rPr>
+                <w:rFonts w:ascii="Times New Roman" w:hAnsi="Times New Roman" w:cs="Times New Roman"/>
+                <w:sz w:val="20"/>
+                <w:szCs w:val="20"/>
+              </w:rPr>
+            </w:pPr>
+            <w:r>
+              <w:rPr>
+                <w:rFonts w:ascii="Times New Roman" w:hAnsi="Times New Roman" w:cs="Times New Roman"/>
+                <w:sz w:val="20"/>
+                <w:szCs w:val="20"/>
+              </w:rPr>
+              <w:t>Least Square</w:t>
+            </w:r>
+          </w:p>
+        </w:tc>
+        <w:tc>
+          <w:tcPr>
+            <w:tcW w:w="2297" w:type="dxa"/>
+          </w:tcPr>
+          <w:p>
+            <w:pPr>
+              <w:jc w:val="both"/>
+              <w:rPr>
+                <w:rFonts w:ascii="Times New Roman" w:hAnsi="Times New Roman" w:cs="Times New Roman"/>
+                <w:sz w:val="20"/>
+                <w:szCs w:val="20"/>
+              </w:rPr>
+            </w:pPr>
+          </w:p>
+        </w:tc>
+        <w:tc>
+          <w:tcPr>
+            <w:tcW w:w="2381" w:type="dxa"/>
+          </w:tcPr>
+          <w:p>
+            <w:pPr>
+              <w:jc w:val="both"/>
+              <w:rPr>
+                <w:rFonts w:ascii="Times New Roman" w:hAnsi="Times New Roman" w:cs="Times New Roman"/>
+                <w:sz w:val="20"/>
+                <w:szCs w:val="20"/>
+              </w:rPr>
+            </w:pPr>
+          </w:p>
+        </w:tc>
+      </w:tr>
+      <w:tr>
+        <w:tc>
+          <w:tcPr>
+            <w:tcW w:w="567" w:type="dxa"/>
+          </w:tcPr>
+          <w:p>
+            <w:pPr>
+              <w:jc w:val="both"/>
+              <w:rPr>
+                <w:rFonts w:ascii="Times New Roman" w:hAnsi="Times New Roman" w:cs="Times New Roman"/>
+                <w:sz w:val="20"/>
+                <w:szCs w:val="20"/>
+              </w:rPr>
+            </w:pPr>
+            <w:r>
+              <w:rPr>
+                <w:rFonts w:ascii="Times New Roman" w:hAnsi="Times New Roman" w:cs="Times New Roman"/>
+                <w:sz w:val="20"/>
+                <w:szCs w:val="20"/>
+              </w:rPr>
+              <w:t>20</w:t>
+            </w:r>
+          </w:p>
+        </w:tc>
+        <w:tc>
+          <w:tcPr>
+            <w:tcW w:w="709" w:type="dxa"/>
+          </w:tcPr>
+          <w:p>
+            <w:pPr>
+              <w:jc w:val="both"/>
+              <w:rPr>
+                <w:rFonts w:ascii="Times New Roman" w:hAnsi="Times New Roman" w:cs="Times New Roman"/>
+                <w:sz w:val="20"/>
+                <w:szCs w:val="20"/>
+              </w:rPr>
+            </w:pPr>
+            <w:r>
+              <w:rPr>
+                <w:rFonts w:ascii="Times New Roman" w:hAnsi="Times New Roman" w:cs="Times New Roman"/>
+                <w:sz w:val="20"/>
+                <w:szCs w:val="20"/>
+              </w:rPr>
+              <w:t>2016</w:t>
+            </w:r>
+          </w:p>
+        </w:tc>
+        <w:tc>
+          <w:tcPr>
+            <w:tcW w:w="1985" w:type="dxa"/>
+          </w:tcPr>
+          <w:p>
+            <w:pPr>
+              <w:jc w:val="both"/>
+              <w:rPr>
+                <w:rFonts w:ascii="Times New Roman" w:hAnsi="Times New Roman" w:cs="Times New Roman"/>
+                <w:sz w:val="20"/>
+                <w:szCs w:val="20"/>
+              </w:rPr>
+            </w:pPr>
+            <w:r>
+              <w:rPr>
+                <w:rFonts w:ascii="Times New Roman" w:hAnsi="Times New Roman" w:cs="Times New Roman"/>
+                <w:sz w:val="20"/>
+                <w:szCs w:val="20"/>
+              </w:rPr>
+              <w:t>Metode Least Square Untuk Prediksi Penjualan Sari Kedelai Rosi</w:t>
+            </w:r>
+          </w:p>
+        </w:tc>
+        <w:tc>
+          <w:tcPr>
+            <w:tcW w:w="1559" w:type="dxa"/>
+          </w:tcPr>
+          <w:p>
+            <w:pPr>
+              <w:jc w:val="both"/>
+              <w:rPr>
+                <w:rFonts w:ascii="Times New Roman" w:hAnsi="Times New Roman" w:cs="Times New Roman"/>
+                <w:sz w:val="20"/>
+                <w:szCs w:val="20"/>
+              </w:rPr>
+            </w:pPr>
+            <w:r>
+              <w:rPr>
+                <w:rFonts w:ascii="Times New Roman" w:hAnsi="Times New Roman" w:cs="Times New Roman"/>
+                <w:sz w:val="20"/>
+                <w:szCs w:val="20"/>
+              </w:rPr>
+              <w:t>Fajar Rohman Hariri</w:t>
+            </w:r>
+          </w:p>
+        </w:tc>
+        <w:tc>
+          <w:tcPr>
+            <w:tcW w:w="1672" w:type="dxa"/>
+          </w:tcPr>
+          <w:p>
+            <w:pPr>
+              <w:jc w:val="both"/>
+              <w:rPr>
+                <w:rFonts w:ascii="Times New Roman" w:hAnsi="Times New Roman" w:cs="Times New Roman"/>
+                <w:sz w:val="20"/>
+                <w:szCs w:val="20"/>
+              </w:rPr>
+            </w:pPr>
+            <w:r>
+              <w:rPr>
+                <w:rFonts w:ascii="Times New Roman" w:hAnsi="Times New Roman" w:cs="Times New Roman"/>
+                <w:sz w:val="20"/>
+                <w:szCs w:val="20"/>
+              </w:rPr>
+              <w:t>Sari Kedelai Rosi</w:t>
+            </w:r>
+          </w:p>
+        </w:tc>
+        <w:tc>
+          <w:tcPr>
+            <w:tcW w:w="2268" w:type="dxa"/>
+          </w:tcPr>
+          <w:p>
+            <w:pPr>
+              <w:jc w:val="both"/>
+              <w:rPr>
+                <w:rFonts w:ascii="Times New Roman" w:hAnsi="Times New Roman" w:cs="Times New Roman"/>
+                <w:sz w:val="20"/>
+                <w:szCs w:val="20"/>
+              </w:rPr>
+            </w:pPr>
+          </w:p>
+        </w:tc>
+        <w:tc>
+          <w:tcPr>
+            <w:tcW w:w="1843" w:type="dxa"/>
+          </w:tcPr>
+          <w:p>
+            <w:pPr>
+              <w:jc w:val="both"/>
+              <w:rPr>
+                <w:rFonts w:ascii="Times New Roman" w:hAnsi="Times New Roman" w:cs="Times New Roman"/>
+                <w:sz w:val="20"/>
+                <w:szCs w:val="20"/>
+              </w:rPr>
+            </w:pPr>
+            <w:r>
+              <w:rPr>
+                <w:rFonts w:ascii="Times New Roman" w:hAnsi="Times New Roman" w:cs="Times New Roman"/>
+                <w:sz w:val="20"/>
+                <w:szCs w:val="20"/>
+              </w:rPr>
+              <w:t>Least Square</w:t>
+            </w:r>
+          </w:p>
+        </w:tc>
+        <w:tc>
+          <w:tcPr>
+            <w:tcW w:w="2297" w:type="dxa"/>
+          </w:tcPr>
+          <w:p>
+            <w:pPr>
+              <w:jc w:val="both"/>
+              <w:rPr>
+                <w:rFonts w:ascii="Times New Roman" w:hAnsi="Times New Roman" w:cs="Times New Roman"/>
+                <w:sz w:val="20"/>
+                <w:szCs w:val="20"/>
+              </w:rPr>
+            </w:pPr>
+          </w:p>
+        </w:tc>
+        <w:tc>
+          <w:tcPr>
+            <w:tcW w:w="2381" w:type="dxa"/>
+          </w:tcPr>
+          <w:p>
+            <w:pPr>
+              <w:jc w:val="both"/>
+              <w:rPr>
+                <w:rFonts w:ascii="Times New Roman" w:hAnsi="Times New Roman" w:cs="Times New Roman"/>
+                <w:sz w:val="20"/>
+                <w:szCs w:val="20"/>
+              </w:rPr>
+            </w:pPr>
+          </w:p>
+        </w:tc>
+      </w:tr>
+      <w:tr>
+        <w:tc>
+          <w:tcPr>
+            <w:tcW w:w="567" w:type="dxa"/>
+          </w:tcPr>
+          <w:p>
+            <w:pPr>
+              <w:jc w:val="both"/>
+              <w:rPr>
+                <w:rFonts w:ascii="Times New Roman" w:hAnsi="Times New Roman" w:cs="Times New Roman"/>
+                <w:sz w:val="20"/>
+                <w:szCs w:val="20"/>
+              </w:rPr>
+            </w:pPr>
+            <w:r>
+              <w:rPr>
+                <w:rFonts w:ascii="Times New Roman" w:hAnsi="Times New Roman" w:cs="Times New Roman"/>
+                <w:sz w:val="20"/>
+                <w:szCs w:val="20"/>
+              </w:rPr>
+              <w:t>21</w:t>
+            </w:r>
+          </w:p>
+        </w:tc>
+        <w:tc>
+          <w:tcPr>
+            <w:tcW w:w="709" w:type="dxa"/>
+          </w:tcPr>
+          <w:p>
+            <w:pPr>
+              <w:jc w:val="both"/>
+              <w:rPr>
+                <w:rFonts w:ascii="Times New Roman" w:hAnsi="Times New Roman" w:cs="Times New Roman"/>
+                <w:sz w:val="20"/>
+                <w:szCs w:val="20"/>
+              </w:rPr>
+            </w:pPr>
+            <w:r>
+              <w:rPr>
+                <w:rFonts w:ascii="Times New Roman" w:hAnsi="Times New Roman" w:cs="Times New Roman"/>
+                <w:sz w:val="20"/>
+                <w:szCs w:val="20"/>
+              </w:rPr>
+              <w:t>2019</w:t>
+            </w:r>
+          </w:p>
+        </w:tc>
+        <w:tc>
+          <w:tcPr>
+            <w:tcW w:w="1985" w:type="dxa"/>
+          </w:tcPr>
+          <w:p>
+            <w:pPr>
+              <w:jc w:val="both"/>
+              <w:rPr>
+                <w:rFonts w:ascii="Times New Roman" w:hAnsi="Times New Roman" w:cs="Times New Roman"/>
+                <w:sz w:val="20"/>
+                <w:szCs w:val="20"/>
+              </w:rPr>
+            </w:pPr>
+            <w:r>
+              <w:rPr>
+                <w:rFonts w:ascii="Times New Roman" w:hAnsi="Times New Roman" w:cs="Times New Roman"/>
+                <w:sz w:val="20"/>
+                <w:szCs w:val="20"/>
+              </w:rPr>
+              <w:t>Forecasting The Sales Of Console The Games For The Italian Market</w:t>
+            </w:r>
+          </w:p>
+        </w:tc>
+        <w:tc>
+          <w:tcPr>
+            <w:tcW w:w="1559" w:type="dxa"/>
+          </w:tcPr>
+          <w:p>
+            <w:pPr>
+              <w:jc w:val="both"/>
+              <w:rPr>
+                <w:rFonts w:ascii="Times New Roman" w:hAnsi="Times New Roman" w:cs="Times New Roman"/>
+                <w:sz w:val="20"/>
+                <w:szCs w:val="20"/>
+              </w:rPr>
+            </w:pPr>
+            <w:r>
+              <w:rPr>
+                <w:rFonts w:ascii="Times New Roman" w:hAnsi="Times New Roman" w:cs="Times New Roman"/>
+                <w:sz w:val="20"/>
+                <w:szCs w:val="20"/>
+              </w:rPr>
+              <w:t>Renato Rosetti</w:t>
+            </w:r>
+          </w:p>
+        </w:tc>
+        <w:tc>
+          <w:tcPr>
+            <w:tcW w:w="1672" w:type="dxa"/>
+          </w:tcPr>
+          <w:p>
+            <w:pPr>
+              <w:jc w:val="both"/>
+              <w:rPr>
+                <w:rFonts w:ascii="Times New Roman" w:hAnsi="Times New Roman" w:cs="Times New Roman"/>
+                <w:sz w:val="20"/>
+                <w:szCs w:val="20"/>
+              </w:rPr>
+            </w:pPr>
+            <w:r>
+              <w:rPr>
+                <w:rFonts w:ascii="Times New Roman" w:hAnsi="Times New Roman" w:cs="Times New Roman"/>
+                <w:sz w:val="20"/>
+                <w:szCs w:val="20"/>
+              </w:rPr>
+              <w:t>The Italian Market</w:t>
+            </w:r>
+          </w:p>
+        </w:tc>
+        <w:tc>
+          <w:tcPr>
+            <w:tcW w:w="2268" w:type="dxa"/>
+          </w:tcPr>
+          <w:p>
+            <w:pPr>
+              <w:jc w:val="both"/>
+              <w:rPr>
+                <w:rFonts w:ascii="Times New Roman" w:hAnsi="Times New Roman" w:cs="Times New Roman"/>
+                <w:sz w:val="20"/>
+                <w:szCs w:val="20"/>
+              </w:rPr>
+            </w:pPr>
+            <w:r>
+              <w:rPr>
+                <w:rFonts w:ascii="Times New Roman" w:hAnsi="Times New Roman" w:cs="Times New Roman"/>
+                <w:sz w:val="20"/>
+                <w:szCs w:val="20"/>
+              </w:rPr>
+              <w:t>Observasi (pengumpulan data).</w:t>
+            </w:r>
+          </w:p>
+          <w:p>
+            <w:pPr>
+              <w:jc w:val="both"/>
+              <w:rPr>
+                <w:rFonts w:ascii="Times New Roman" w:hAnsi="Times New Roman" w:cs="Times New Roman"/>
+                <w:sz w:val="20"/>
+                <w:szCs w:val="20"/>
+              </w:rPr>
+            </w:pPr>
+            <w:r>
+              <w:rPr>
+                <w:rFonts w:ascii="Times New Roman" w:hAnsi="Times New Roman" w:cs="Times New Roman"/>
+                <w:sz w:val="20"/>
+                <w:szCs w:val="20"/>
+              </w:rPr>
+              <w:t>Methodology.</w:t>
+            </w:r>
+          </w:p>
+          <w:p>
+            <w:pPr>
+              <w:jc w:val="both"/>
+              <w:rPr>
+                <w:rFonts w:ascii="Times New Roman" w:hAnsi="Times New Roman" w:cs="Times New Roman"/>
+                <w:sz w:val="20"/>
+                <w:szCs w:val="20"/>
+              </w:rPr>
+            </w:pPr>
+            <w:r>
+              <w:rPr>
+                <w:rFonts w:ascii="Times New Roman" w:hAnsi="Times New Roman" w:cs="Times New Roman"/>
+                <w:sz w:val="20"/>
+                <w:szCs w:val="20"/>
+              </w:rPr>
+              <w:t>Empirical Analysis.</w:t>
+            </w:r>
+          </w:p>
+          <w:p>
+            <w:pPr>
+              <w:jc w:val="both"/>
+              <w:rPr>
+                <w:rFonts w:ascii="Times New Roman" w:hAnsi="Times New Roman" w:cs="Times New Roman"/>
+                <w:sz w:val="20"/>
+                <w:szCs w:val="20"/>
+              </w:rPr>
+            </w:pPr>
+            <w:r>
+              <w:rPr>
+                <w:rFonts w:ascii="Times New Roman" w:hAnsi="Times New Roman" w:cs="Times New Roman"/>
+                <w:sz w:val="20"/>
+                <w:szCs w:val="20"/>
+              </w:rPr>
+              <w:t>Results.</w:t>
+            </w:r>
+          </w:p>
+          <w:p>
+            <w:pPr>
+              <w:jc w:val="both"/>
+              <w:rPr>
+                <w:rFonts w:ascii="Times New Roman" w:hAnsi="Times New Roman" w:cs="Times New Roman"/>
+                <w:sz w:val="20"/>
+                <w:szCs w:val="20"/>
+              </w:rPr>
+            </w:pPr>
+            <w:r>
+              <w:rPr>
+                <w:rFonts w:ascii="Times New Roman" w:hAnsi="Times New Roman" w:cs="Times New Roman"/>
+                <w:sz w:val="20"/>
+                <w:szCs w:val="20"/>
+              </w:rPr>
+              <w:t>Conclude Remarks.</w:t>
+            </w:r>
+          </w:p>
+        </w:tc>
+        <w:tc>
+          <w:tcPr>
+            <w:tcW w:w="1843" w:type="dxa"/>
+          </w:tcPr>
+          <w:p>
+            <w:pPr>
+              <w:jc w:val="both"/>
+              <w:rPr>
+                <w:rFonts w:ascii="Times New Roman" w:hAnsi="Times New Roman" w:cs="Times New Roman"/>
+                <w:sz w:val="20"/>
+                <w:szCs w:val="20"/>
+              </w:rPr>
+            </w:pPr>
+            <w:r>
+              <w:rPr>
+                <w:rFonts w:ascii="Times New Roman" w:hAnsi="Times New Roman" w:cs="Times New Roman"/>
+                <w:sz w:val="20"/>
+                <w:szCs w:val="20"/>
+              </w:rPr>
+              <w:t>Exponential Smoothing dan Arima (Autoregresi Moving Average)</w:t>
+            </w:r>
+          </w:p>
+        </w:tc>
+        <w:tc>
+          <w:tcPr>
+            <w:tcW w:w="2297" w:type="dxa"/>
+          </w:tcPr>
+          <w:p>
+            <w:pPr>
+              <w:jc w:val="both"/>
+              <w:rPr>
+                <w:rFonts w:ascii="Times New Roman" w:hAnsi="Times New Roman" w:cs="Times New Roman"/>
+                <w:sz w:val="20"/>
+                <w:szCs w:val="20"/>
+              </w:rPr>
+            </w:pPr>
+            <w:r>
+              <w:rPr>
+                <w:rFonts w:ascii="Times New Roman" w:hAnsi="Times New Roman" w:cs="Times New Roman"/>
+                <w:sz w:val="20"/>
+                <w:szCs w:val="20"/>
+              </w:rPr>
+              <w:t>Hasil dari penelitian perbandingan kedua metode. In the terms of performance, the smallest value concerning these measures represent the best choice between the models studied and the preferred option for this time series is SARIMA (2,1,0)(1,1,0). Therefore the SARIMA model is the most reliable and relevant model for this analysis</w:t>
+            </w:r>
+          </w:p>
+        </w:tc>
+        <w:tc>
+          <w:tcPr>
+            <w:tcW w:w="2381" w:type="dxa"/>
+          </w:tcPr>
+          <w:p>
+            <w:pPr>
+              <w:jc w:val="both"/>
+              <w:rPr>
+                <w:rFonts w:ascii="Times New Roman" w:hAnsi="Times New Roman" w:cs="Times New Roman"/>
+                <w:sz w:val="20"/>
+                <w:szCs w:val="20"/>
+              </w:rPr>
+            </w:pPr>
+            <w:r>
+              <w:rPr>
+                <w:rFonts w:ascii="Times New Roman" w:hAnsi="Times New Roman" w:cs="Times New Roman"/>
+                <w:sz w:val="20"/>
+                <w:szCs w:val="20"/>
+              </w:rPr>
+              <w:t>Penggunaan Dataset dengan waktu 12 tahun menghasil tingkat error yg semakin kecil</w:t>
+            </w:r>
+          </w:p>
+        </w:tc>
+      </w:tr>
+      <w:tr>
+        <w:tc>
+          <w:tcPr>
+            <w:tcW w:w="567" w:type="dxa"/>
+          </w:tcPr>
+          <w:p>
+            <w:pPr>
+              <w:jc w:val="both"/>
+              <w:rPr>
+                <w:rFonts w:ascii="Times New Roman" w:hAnsi="Times New Roman" w:cs="Times New Roman"/>
+                <w:sz w:val="20"/>
+                <w:szCs w:val="20"/>
+              </w:rPr>
+            </w:pPr>
+            <w:r>
+              <w:rPr>
+                <w:rFonts w:ascii="Times New Roman" w:hAnsi="Times New Roman" w:cs="Times New Roman"/>
+                <w:sz w:val="20"/>
+                <w:szCs w:val="20"/>
+              </w:rPr>
+              <w:t>22</w:t>
+            </w:r>
+          </w:p>
+        </w:tc>
+        <w:tc>
+          <w:tcPr>
+            <w:tcW w:w="709" w:type="dxa"/>
+          </w:tcPr>
+          <w:p>
+            <w:pPr>
+              <w:jc w:val="both"/>
+              <w:rPr>
+                <w:rFonts w:ascii="Times New Roman" w:hAnsi="Times New Roman" w:cs="Times New Roman"/>
+                <w:sz w:val="20"/>
+                <w:szCs w:val="20"/>
+              </w:rPr>
+            </w:pPr>
+            <w:r>
+              <w:rPr>
+                <w:rFonts w:ascii="Times New Roman" w:hAnsi="Times New Roman" w:cs="Times New Roman"/>
+                <w:sz w:val="20"/>
+                <w:szCs w:val="20"/>
+              </w:rPr>
+              <w:t>2019</w:t>
+            </w:r>
+          </w:p>
+        </w:tc>
+        <w:tc>
+          <w:tcPr>
+            <w:tcW w:w="1985" w:type="dxa"/>
+          </w:tcPr>
+          <w:p>
+            <w:pPr>
+              <w:jc w:val="both"/>
+              <w:rPr>
+                <w:rFonts w:ascii="Times New Roman" w:hAnsi="Times New Roman" w:cs="Times New Roman"/>
+                <w:sz w:val="20"/>
+                <w:szCs w:val="20"/>
+              </w:rPr>
+            </w:pPr>
+            <w:r>
+              <w:rPr>
+                <w:rFonts w:ascii="Times New Roman" w:hAnsi="Times New Roman" w:cs="Times New Roman"/>
+                <w:sz w:val="20"/>
+                <w:szCs w:val="20"/>
+              </w:rPr>
+              <w:t xml:space="preserve">Sistem Peramalan Penjualan Menggunakan Metode Trend Moment Pada Toko </w:t>
+            </w:r>
+            <w:r>
+              <w:rPr>
+                <w:rFonts w:ascii="Times New Roman" w:hAnsi="Times New Roman" w:cs="Times New Roman"/>
+                <w:sz w:val="20"/>
+                <w:szCs w:val="20"/>
+              </w:rPr>
+              <w:lastRenderedPageBreak/>
+              <w:t>Mebel Nabila Furniture Paguyangan Brebes Berbasis Desktop</w:t>
+            </w:r>
+          </w:p>
+        </w:tc>
+        <w:tc>
+          <w:tcPr>
+            <w:tcW w:w="1559" w:type="dxa"/>
+          </w:tcPr>
+          <w:p>
+            <w:pPr>
+              <w:jc w:val="both"/>
+              <w:rPr>
+                <w:rFonts w:ascii="Times New Roman" w:hAnsi="Times New Roman" w:cs="Times New Roman"/>
+                <w:sz w:val="20"/>
+                <w:szCs w:val="20"/>
+              </w:rPr>
+            </w:pPr>
+            <w:r>
+              <w:rPr>
+                <w:rFonts w:ascii="Times New Roman" w:hAnsi="Times New Roman" w:cs="Times New Roman"/>
+                <w:sz w:val="20"/>
+                <w:szCs w:val="20"/>
+              </w:rPr>
+              <w:lastRenderedPageBreak/>
+              <w:t xml:space="preserve">Desta Nur Efika Ardini, Andi Dwi Riyanto, Primandani Arsi, Yusyida </w:t>
+            </w:r>
+            <w:r>
+              <w:rPr>
+                <w:rFonts w:ascii="Times New Roman" w:hAnsi="Times New Roman" w:cs="Times New Roman"/>
+                <w:sz w:val="20"/>
+                <w:szCs w:val="20"/>
+              </w:rPr>
+              <w:lastRenderedPageBreak/>
+              <w:t>Munsa Idah, Agung Prasetyo</w:t>
+            </w:r>
+          </w:p>
+        </w:tc>
+        <w:tc>
+          <w:tcPr>
+            <w:tcW w:w="1672" w:type="dxa"/>
+          </w:tcPr>
+          <w:p>
+            <w:pPr>
+              <w:jc w:val="both"/>
+              <w:rPr>
+                <w:rFonts w:ascii="Times New Roman" w:hAnsi="Times New Roman" w:cs="Times New Roman"/>
+                <w:sz w:val="20"/>
+                <w:szCs w:val="20"/>
+              </w:rPr>
+            </w:pPr>
+            <w:r>
+              <w:rPr>
+                <w:rFonts w:ascii="Times New Roman" w:hAnsi="Times New Roman" w:cs="Times New Roman"/>
+                <w:sz w:val="20"/>
+                <w:szCs w:val="20"/>
+              </w:rPr>
+              <w:lastRenderedPageBreak/>
+              <w:t>Nabila Furniture Paguyangan Brebes</w:t>
+            </w:r>
+          </w:p>
+        </w:tc>
+        <w:tc>
+          <w:tcPr>
+            <w:tcW w:w="2268" w:type="dxa"/>
+          </w:tcPr>
+          <w:p>
+            <w:pPr>
+              <w:jc w:val="both"/>
+              <w:rPr>
+                <w:rFonts w:ascii="Times New Roman" w:hAnsi="Times New Roman" w:cs="Times New Roman"/>
+                <w:sz w:val="20"/>
+                <w:szCs w:val="20"/>
+              </w:rPr>
+            </w:pPr>
+            <w:r>
+              <w:rPr>
+                <w:rFonts w:ascii="Times New Roman" w:hAnsi="Times New Roman" w:cs="Times New Roman"/>
+                <w:sz w:val="20"/>
+                <w:szCs w:val="20"/>
+              </w:rPr>
+              <w:t>Pengumpulan data (observasi, wawancara, studi pustaka).</w:t>
+            </w:r>
+          </w:p>
+          <w:p>
+            <w:pPr>
+              <w:jc w:val="both"/>
+              <w:rPr>
+                <w:rFonts w:ascii="Times New Roman" w:hAnsi="Times New Roman" w:cs="Times New Roman"/>
+                <w:sz w:val="20"/>
+                <w:szCs w:val="20"/>
+              </w:rPr>
+            </w:pPr>
+            <w:r>
+              <w:rPr>
+                <w:rFonts w:ascii="Times New Roman" w:hAnsi="Times New Roman" w:cs="Times New Roman"/>
+                <w:sz w:val="20"/>
+                <w:szCs w:val="20"/>
+              </w:rPr>
+              <w:t>Hasil dan Pembahasan.</w:t>
+            </w:r>
+          </w:p>
+          <w:p>
+            <w:pPr>
+              <w:jc w:val="both"/>
+              <w:rPr>
+                <w:rFonts w:ascii="Times New Roman" w:hAnsi="Times New Roman" w:cs="Times New Roman"/>
+                <w:sz w:val="20"/>
+                <w:szCs w:val="20"/>
+              </w:rPr>
+            </w:pPr>
+            <w:r>
+              <w:rPr>
+                <w:rFonts w:ascii="Times New Roman" w:hAnsi="Times New Roman" w:cs="Times New Roman"/>
+                <w:sz w:val="20"/>
+                <w:szCs w:val="20"/>
+              </w:rPr>
+              <w:t xml:space="preserve">Perancangan Perhitungan </w:t>
+            </w:r>
+            <w:r>
+              <w:rPr>
+                <w:rFonts w:ascii="Times New Roman" w:hAnsi="Times New Roman" w:cs="Times New Roman"/>
+                <w:sz w:val="20"/>
+                <w:szCs w:val="20"/>
+              </w:rPr>
+              <w:lastRenderedPageBreak/>
+              <w:t>Manual.</w:t>
+            </w:r>
+          </w:p>
+          <w:p>
+            <w:pPr>
+              <w:jc w:val="both"/>
+              <w:rPr>
+                <w:rFonts w:ascii="Times New Roman" w:hAnsi="Times New Roman" w:cs="Times New Roman"/>
+                <w:sz w:val="20"/>
+                <w:szCs w:val="20"/>
+              </w:rPr>
+            </w:pPr>
+            <w:r>
+              <w:rPr>
+                <w:rFonts w:ascii="Times New Roman" w:hAnsi="Times New Roman" w:cs="Times New Roman"/>
+                <w:sz w:val="20"/>
+                <w:szCs w:val="20"/>
+              </w:rPr>
+              <w:t>Perancangan Sistem.</w:t>
+            </w:r>
+          </w:p>
+          <w:p>
+            <w:pPr>
+              <w:jc w:val="both"/>
+              <w:rPr>
+                <w:rFonts w:ascii="Times New Roman" w:hAnsi="Times New Roman" w:cs="Times New Roman"/>
+                <w:sz w:val="20"/>
+                <w:szCs w:val="20"/>
+              </w:rPr>
+            </w:pPr>
+            <w:r>
+              <w:rPr>
+                <w:rFonts w:ascii="Times New Roman" w:hAnsi="Times New Roman" w:cs="Times New Roman"/>
+                <w:sz w:val="20"/>
+                <w:szCs w:val="20"/>
+              </w:rPr>
+              <w:t>Kesimpulan dan Saran</w:t>
+            </w:r>
+          </w:p>
+        </w:tc>
+        <w:tc>
+          <w:tcPr>
+            <w:tcW w:w="1843" w:type="dxa"/>
+          </w:tcPr>
+          <w:p>
+            <w:pPr>
+              <w:jc w:val="both"/>
+              <w:rPr>
+                <w:rFonts w:ascii="Times New Roman" w:hAnsi="Times New Roman" w:cs="Times New Roman"/>
+                <w:sz w:val="20"/>
+                <w:szCs w:val="20"/>
+              </w:rPr>
+            </w:pPr>
+            <w:r>
+              <w:rPr>
+                <w:rFonts w:ascii="Times New Roman" w:hAnsi="Times New Roman" w:cs="Times New Roman"/>
+                <w:sz w:val="20"/>
+                <w:szCs w:val="20"/>
+              </w:rPr>
+              <w:lastRenderedPageBreak/>
+              <w:t>Trend Moment</w:t>
+            </w:r>
+          </w:p>
+        </w:tc>
+        <w:tc>
+          <w:tcPr>
+            <w:tcW w:w="2297" w:type="dxa"/>
+          </w:tcPr>
+          <w:p>
+            <w:pPr>
+              <w:jc w:val="both"/>
+              <w:rPr>
+                <w:rFonts w:ascii="Times New Roman" w:hAnsi="Times New Roman" w:cs="Times New Roman"/>
+                <w:sz w:val="20"/>
+                <w:szCs w:val="20"/>
+              </w:rPr>
+            </w:pPr>
+            <w:r>
+              <w:rPr>
+                <w:rFonts w:ascii="Times New Roman" w:hAnsi="Times New Roman" w:cs="Times New Roman"/>
+                <w:sz w:val="20"/>
+                <w:szCs w:val="20"/>
+              </w:rPr>
+              <w:t xml:space="preserve">Hasil dari penelitian ini adalah sebuah aplikasi peramalan yang digunakan untuk memprediksi penjualan </w:t>
+            </w:r>
+            <w:r>
+              <w:rPr>
+                <w:rFonts w:ascii="Times New Roman" w:hAnsi="Times New Roman" w:cs="Times New Roman"/>
+                <w:sz w:val="20"/>
+                <w:szCs w:val="20"/>
+              </w:rPr>
+              <w:lastRenderedPageBreak/>
+              <w:t xml:space="preserve">dimana </w:t>
+            </w:r>
+            <w:r>
+              <w:rPr>
+                <w:rFonts w:ascii="Times New Roman" w:hAnsi="Times New Roman" w:cs="Times New Roman"/>
+                <w:sz w:val="20"/>
+                <w:szCs w:val="20"/>
+              </w:rPr>
+              <w:t xml:space="preserve">Berdasarkan analisa data penjualan springbed merk airland tipe 120x200 model matras pada periode januari 2017 sampai </w:t>
+            </w:r>
+            <w:r>
+              <w:rPr>
+                <w:rFonts w:ascii="Times New Roman" w:hAnsi="Times New Roman" w:cs="Times New Roman"/>
+                <w:sz w:val="20"/>
+                <w:szCs w:val="20"/>
+              </w:rPr>
+              <w:t>september</w:t>
+            </w:r>
+            <w:r>
+              <w:rPr>
+                <w:rFonts w:ascii="Times New Roman" w:hAnsi="Times New Roman" w:cs="Times New Roman"/>
+                <w:sz w:val="20"/>
+                <w:szCs w:val="20"/>
+              </w:rPr>
+              <w:t xml:space="preserve"> 2018 didapat hasil peramalan dengan menggunakan metode trend moment untuk penjualan bulan desember</w:t>
+            </w:r>
+            <w:r>
+              <w:rPr>
+                <w:rFonts w:ascii="Times New Roman" w:hAnsi="Times New Roman" w:cs="Times New Roman"/>
+                <w:sz w:val="20"/>
+                <w:szCs w:val="20"/>
+              </w:rPr>
+              <w:t xml:space="preserve"> 2018 3 buah.</w:t>
+            </w:r>
+          </w:p>
+        </w:tc>
+        <w:tc>
+          <w:tcPr>
+            <w:tcW w:w="2381" w:type="dxa"/>
+          </w:tcPr>
+          <w:p>
+            <w:pPr>
+              <w:jc w:val="both"/>
+              <w:rPr>
+                <w:rFonts w:ascii="Times New Roman" w:hAnsi="Times New Roman" w:cs="Times New Roman"/>
+                <w:sz w:val="20"/>
+                <w:szCs w:val="20"/>
+              </w:rPr>
+            </w:pPr>
+            <w:r>
+              <w:rPr>
+                <w:rFonts w:ascii="Times New Roman" w:hAnsi="Times New Roman" w:cs="Times New Roman"/>
+                <w:sz w:val="20"/>
+                <w:szCs w:val="20"/>
+              </w:rPr>
+              <w:lastRenderedPageBreak/>
+              <w:t xml:space="preserve">Dataset selama 2 tahun sudah cukup untuk memprediksi jangka menengah, dimana data/produk yg diprediksi </w:t>
+            </w:r>
+            <w:r>
+              <w:rPr>
+                <w:rFonts w:ascii="Times New Roman" w:hAnsi="Times New Roman" w:cs="Times New Roman"/>
+                <w:sz w:val="20"/>
+                <w:szCs w:val="20"/>
+              </w:rPr>
+              <w:lastRenderedPageBreak/>
+              <w:t>hanya 1 produk dan waktu yang diramal hanya 1 bulan yaitu bulan desember 2018.</w:t>
+            </w:r>
+          </w:p>
+        </w:tc>
+      </w:tr>
+      <w:tr>
+        <w:tc>
+          <w:tcPr>
+            <w:tcW w:w="567" w:type="dxa"/>
+          </w:tcPr>
+          <w:p>
+            <w:pPr>
+              <w:jc w:val="both"/>
+              <w:rPr>
+                <w:rFonts w:ascii="Times New Roman" w:hAnsi="Times New Roman" w:cs="Times New Roman"/>
+                <w:sz w:val="20"/>
+                <w:szCs w:val="20"/>
+              </w:rPr>
+            </w:pPr>
+            <w:r>
+              <w:rPr>
+                <w:rFonts w:ascii="Times New Roman" w:hAnsi="Times New Roman" w:cs="Times New Roman"/>
+                <w:sz w:val="20"/>
+                <w:szCs w:val="20"/>
+              </w:rPr>
+              <w:lastRenderedPageBreak/>
+              <w:t>23</w:t>
+            </w:r>
+          </w:p>
+        </w:tc>
+        <w:tc>
+          <w:tcPr>
+            <w:tcW w:w="709" w:type="dxa"/>
           </w:tcPr>
           <w:p>
             <w:pPr>
@@ -5159,1613 +7316,6 @@
             </w:pPr>
             <w:bookmarkStart w:id="0" w:name="_GoBack"/>
             <w:bookmarkEnd w:id="0"/>
-          </w:p>
-        </w:tc>
-      </w:tr>
-      <w:tr>
-        <w:tc>
-          <w:tcPr>
-            <w:tcW w:w="567" w:type="dxa"/>
-            <w:shd w:val="clear" w:color="auto" w:fill="FBE4D5" w:themeFill="accent2" w:themeFillTint="33"/>
-          </w:tcPr>
-          <w:p>
-            <w:pPr>
-              <w:jc w:val="both"/>
-              <w:rPr>
-                <w:rFonts w:ascii="Times New Roman" w:hAnsi="Times New Roman" w:cs="Times New Roman"/>
-                <w:sz w:val="20"/>
-                <w:szCs w:val="20"/>
-              </w:rPr>
-            </w:pPr>
-            <w:r>
-              <w:rPr>
-                <w:rFonts w:ascii="Times New Roman" w:hAnsi="Times New Roman" w:cs="Times New Roman"/>
-                <w:sz w:val="20"/>
-                <w:szCs w:val="20"/>
-              </w:rPr>
-              <w:t>14</w:t>
-            </w:r>
-          </w:p>
-        </w:tc>
-        <w:tc>
-          <w:tcPr>
-            <w:tcW w:w="709" w:type="dxa"/>
-            <w:shd w:val="clear" w:color="auto" w:fill="FBE4D5" w:themeFill="accent2" w:themeFillTint="33"/>
-          </w:tcPr>
-          <w:p>
-            <w:pPr>
-              <w:jc w:val="both"/>
-              <w:rPr>
-                <w:rFonts w:ascii="Times New Roman" w:hAnsi="Times New Roman" w:cs="Times New Roman"/>
-                <w:sz w:val="20"/>
-                <w:szCs w:val="20"/>
-              </w:rPr>
-            </w:pPr>
-            <w:r>
-              <w:rPr>
-                <w:rFonts w:ascii="Times New Roman" w:hAnsi="Times New Roman" w:cs="Times New Roman"/>
-                <w:sz w:val="20"/>
-                <w:szCs w:val="20"/>
-              </w:rPr>
-              <w:t>2019</w:t>
-            </w:r>
-          </w:p>
-        </w:tc>
-        <w:tc>
-          <w:tcPr>
-            <w:tcW w:w="1985" w:type="dxa"/>
-            <w:shd w:val="clear" w:color="auto" w:fill="FBE4D5" w:themeFill="accent2" w:themeFillTint="33"/>
-          </w:tcPr>
-          <w:p>
-            <w:pPr>
-              <w:jc w:val="both"/>
-              <w:rPr>
-                <w:rFonts w:ascii="Times New Roman" w:hAnsi="Times New Roman" w:cs="Times New Roman"/>
-                <w:sz w:val="20"/>
-                <w:szCs w:val="20"/>
-              </w:rPr>
-            </w:pPr>
-            <w:r>
-              <w:rPr>
-                <w:rFonts w:ascii="Times New Roman" w:hAnsi="Times New Roman" w:cs="Times New Roman"/>
-                <w:sz w:val="20"/>
-                <w:szCs w:val="20"/>
-              </w:rPr>
-              <w:t>IMPLEMENTASI ALGORITMA APRIORI TERHADAP DATA PENJUALAN PADA PERUSAHAAN RETAIL</w:t>
-            </w:r>
-          </w:p>
-        </w:tc>
-        <w:tc>
-          <w:tcPr>
-            <w:tcW w:w="1559" w:type="dxa"/>
-            <w:shd w:val="clear" w:color="auto" w:fill="FBE4D5" w:themeFill="accent2" w:themeFillTint="33"/>
-          </w:tcPr>
-          <w:p>
-            <w:pPr>
-              <w:jc w:val="both"/>
-              <w:rPr>
-                <w:rFonts w:ascii="Times New Roman" w:hAnsi="Times New Roman" w:cs="Times New Roman"/>
-                <w:sz w:val="20"/>
-                <w:szCs w:val="20"/>
-              </w:rPr>
-            </w:pPr>
-            <w:r>
-              <w:rPr>
-                <w:rFonts w:ascii="Times New Roman" w:hAnsi="Times New Roman" w:cs="Times New Roman"/>
-                <w:sz w:val="20"/>
-                <w:szCs w:val="20"/>
-              </w:rPr>
-              <w:t>Jordy Lasmana Putra, Mugi Raharjo, Tommi Alfian Arnawan Sandi, Ridwan, Rizal Prasetyo</w:t>
-            </w:r>
-          </w:p>
-        </w:tc>
-        <w:tc>
-          <w:tcPr>
-            <w:tcW w:w="1672" w:type="dxa"/>
-            <w:shd w:val="clear" w:color="auto" w:fill="FBE4D5" w:themeFill="accent2" w:themeFillTint="33"/>
-          </w:tcPr>
-          <w:p>
-            <w:pPr>
-              <w:jc w:val="both"/>
-              <w:rPr>
-                <w:rFonts w:ascii="Times New Roman" w:hAnsi="Times New Roman" w:cs="Times New Roman"/>
-                <w:sz w:val="20"/>
-                <w:szCs w:val="20"/>
-              </w:rPr>
-            </w:pPr>
-            <w:r>
-              <w:rPr>
-                <w:rFonts w:ascii="Times New Roman" w:hAnsi="Times New Roman" w:cs="Times New Roman"/>
-                <w:sz w:val="20"/>
-                <w:szCs w:val="20"/>
-              </w:rPr>
-              <w:t>Data Penjualan Perusahaan Retail</w:t>
-            </w:r>
-          </w:p>
-        </w:tc>
-        <w:tc>
-          <w:tcPr>
-            <w:tcW w:w="2268" w:type="dxa"/>
-            <w:shd w:val="clear" w:color="auto" w:fill="FBE4D5" w:themeFill="accent2" w:themeFillTint="33"/>
-          </w:tcPr>
-          <w:p>
-            <w:pPr>
-              <w:jc w:val="both"/>
-              <w:rPr>
-                <w:rFonts w:ascii="Times New Roman" w:hAnsi="Times New Roman" w:cs="Times New Roman"/>
-                <w:sz w:val="20"/>
-                <w:szCs w:val="20"/>
-              </w:rPr>
-            </w:pPr>
-            <w:r>
-              <w:rPr>
-                <w:rFonts w:ascii="Times New Roman" w:hAnsi="Times New Roman" w:cs="Times New Roman"/>
-                <w:sz w:val="20"/>
-                <w:szCs w:val="20"/>
-              </w:rPr>
-              <w:t xml:space="preserve">Analisa pola frekuensi tinggi dengan mencari </w:t>
-            </w:r>
-            <w:proofErr w:type="gramStart"/>
-            <w:r>
-              <w:rPr>
-                <w:rFonts w:ascii="Times New Roman" w:hAnsi="Times New Roman" w:cs="Times New Roman"/>
-                <w:sz w:val="20"/>
-                <w:szCs w:val="20"/>
-              </w:rPr>
-              <w:t>kombinasi  item</w:t>
-            </w:r>
-            <w:proofErr w:type="gramEnd"/>
-            <w:r>
-              <w:rPr>
-                <w:rFonts w:ascii="Times New Roman" w:hAnsi="Times New Roman" w:cs="Times New Roman"/>
-                <w:sz w:val="20"/>
-                <w:szCs w:val="20"/>
-              </w:rPr>
-              <w:t xml:space="preserve">  yang memenuhi syarat minimum dari nilai support dalam database. Pembentukan aturan assosiatif Setelah semua pola frekuensi tinggi ditemukan, barulah dicari </w:t>
-            </w:r>
-          </w:p>
-          <w:p>
-            <w:pPr>
-              <w:jc w:val="both"/>
-              <w:rPr>
-                <w:rFonts w:ascii="Times New Roman" w:hAnsi="Times New Roman" w:cs="Times New Roman"/>
-                <w:sz w:val="20"/>
-                <w:szCs w:val="20"/>
-              </w:rPr>
-            </w:pPr>
-            <w:r>
-              <w:rPr>
-                <w:rFonts w:ascii="Times New Roman" w:hAnsi="Times New Roman" w:cs="Times New Roman"/>
-                <w:sz w:val="20"/>
-                <w:szCs w:val="20"/>
-              </w:rPr>
-              <w:t xml:space="preserve">aturan assosiatif yang memenuhi syarat minimum </w:t>
-            </w:r>
-          </w:p>
-          <w:p>
-            <w:pPr>
-              <w:jc w:val="both"/>
-              <w:rPr>
-                <w:rFonts w:ascii="Times New Roman" w:hAnsi="Times New Roman" w:cs="Times New Roman"/>
-                <w:sz w:val="20"/>
-                <w:szCs w:val="20"/>
-              </w:rPr>
-            </w:pPr>
-            <w:r>
-              <w:rPr>
-                <w:rFonts w:ascii="Times New Roman" w:hAnsi="Times New Roman" w:cs="Times New Roman"/>
-                <w:sz w:val="20"/>
-                <w:szCs w:val="20"/>
-              </w:rPr>
-              <w:t xml:space="preserve">untuk  confidence  dengan menghitung  confidence </w:t>
-            </w:r>
-          </w:p>
-          <w:p>
-            <w:pPr>
-              <w:jc w:val="both"/>
-              <w:rPr>
-                <w:rFonts w:ascii="Times New Roman" w:hAnsi="Times New Roman" w:cs="Times New Roman"/>
-                <w:sz w:val="20"/>
-                <w:szCs w:val="20"/>
-              </w:rPr>
-            </w:pPr>
-            <w:r>
-              <w:rPr>
-                <w:rFonts w:ascii="Times New Roman" w:hAnsi="Times New Roman" w:cs="Times New Roman"/>
-                <w:sz w:val="20"/>
-                <w:szCs w:val="20"/>
-              </w:rPr>
-              <w:t xml:space="preserve">aturan assosiatif A _B Nilai  confidence  dari aturan </w:t>
-            </w:r>
-          </w:p>
-          <w:p>
-            <w:pPr>
-              <w:jc w:val="both"/>
-              <w:rPr>
-                <w:rFonts w:ascii="Times New Roman" w:hAnsi="Times New Roman" w:cs="Times New Roman"/>
-                <w:sz w:val="20"/>
-                <w:szCs w:val="20"/>
-              </w:rPr>
-            </w:pPr>
-            <w:r>
-              <w:rPr>
-                <w:rFonts w:ascii="Times New Roman" w:hAnsi="Times New Roman" w:cs="Times New Roman"/>
-                <w:sz w:val="20"/>
-                <w:szCs w:val="20"/>
-              </w:rPr>
-              <w:t>A _B</w:t>
-            </w:r>
-          </w:p>
-        </w:tc>
-        <w:tc>
-          <w:tcPr>
-            <w:tcW w:w="1843" w:type="dxa"/>
-            <w:shd w:val="clear" w:color="auto" w:fill="FBE4D5" w:themeFill="accent2" w:themeFillTint="33"/>
-          </w:tcPr>
-          <w:p>
-            <w:pPr>
-              <w:jc w:val="both"/>
-              <w:rPr>
-                <w:rFonts w:ascii="Times New Roman" w:hAnsi="Times New Roman" w:cs="Times New Roman"/>
-                <w:sz w:val="20"/>
-                <w:szCs w:val="20"/>
-              </w:rPr>
-            </w:pPr>
-            <w:r>
-              <w:rPr>
-                <w:rFonts w:ascii="Times New Roman" w:hAnsi="Times New Roman" w:cs="Times New Roman"/>
-                <w:sz w:val="20"/>
-                <w:szCs w:val="20"/>
-              </w:rPr>
-              <w:t>Association Rule – Algoritma Apriori</w:t>
-            </w:r>
-          </w:p>
-        </w:tc>
-        <w:tc>
-          <w:tcPr>
-            <w:tcW w:w="2297" w:type="dxa"/>
-            <w:shd w:val="clear" w:color="auto" w:fill="FBE4D5" w:themeFill="accent2" w:themeFillTint="33"/>
-          </w:tcPr>
-          <w:p>
-            <w:pPr>
-              <w:jc w:val="both"/>
-              <w:rPr>
-                <w:rFonts w:ascii="Times New Roman" w:hAnsi="Times New Roman" w:cs="Times New Roman"/>
-                <w:sz w:val="20"/>
-                <w:szCs w:val="20"/>
-              </w:rPr>
-            </w:pPr>
-            <w:r>
-              <w:rPr>
-                <w:rFonts w:ascii="Times New Roman" w:hAnsi="Times New Roman" w:cs="Times New Roman"/>
-                <w:sz w:val="20"/>
-                <w:szCs w:val="20"/>
-              </w:rPr>
-              <w:t xml:space="preserve">Penelitian ini menghasilkan data yang dimana data tersebut merupakan aturan asosiasi dari </w:t>
-            </w:r>
-            <w:proofErr w:type="gramStart"/>
-            <w:r>
-              <w:rPr>
-                <w:rFonts w:ascii="Times New Roman" w:hAnsi="Times New Roman" w:cs="Times New Roman"/>
-                <w:sz w:val="20"/>
-                <w:szCs w:val="20"/>
-              </w:rPr>
-              <w:t>kumpulan  data</w:t>
-            </w:r>
-            <w:proofErr w:type="gramEnd"/>
-            <w:r>
-              <w:rPr>
-                <w:rFonts w:ascii="Times New Roman" w:hAnsi="Times New Roman" w:cs="Times New Roman"/>
-                <w:sz w:val="20"/>
-                <w:szCs w:val="20"/>
-              </w:rPr>
-              <w:t xml:space="preserve"> transaksi penjualan  pada perusahaan retail. Dari aturan asosiasi tersebut dapat diperoleh  pola pembelian barang, yang dimana para customer lebih sering membeli barang Cream Cupid Heart Coat  Hanger</w:t>
-            </w:r>
-          </w:p>
-        </w:tc>
-        <w:tc>
-          <w:tcPr>
-            <w:tcW w:w="2381" w:type="dxa"/>
-            <w:shd w:val="clear" w:color="auto" w:fill="FBE4D5" w:themeFill="accent2" w:themeFillTint="33"/>
-          </w:tcPr>
-          <w:p>
-            <w:pPr>
-              <w:jc w:val="both"/>
-              <w:rPr>
-                <w:rFonts w:ascii="Times New Roman" w:hAnsi="Times New Roman" w:cs="Times New Roman"/>
-                <w:sz w:val="20"/>
-                <w:szCs w:val="20"/>
-              </w:rPr>
-            </w:pPr>
-            <w:r>
-              <w:rPr>
-                <w:rFonts w:ascii="Times New Roman" w:hAnsi="Times New Roman" w:cs="Times New Roman"/>
-                <w:sz w:val="20"/>
-                <w:szCs w:val="20"/>
-              </w:rPr>
-              <w:t>Hasil uji data transaksi algoritma apriori dengan rapid miner dengan data yang dihitung manual sesuai</w:t>
-            </w:r>
-          </w:p>
-        </w:tc>
-      </w:tr>
-      <w:tr>
-        <w:tc>
-          <w:tcPr>
-            <w:tcW w:w="567" w:type="dxa"/>
-          </w:tcPr>
-          <w:p>
-            <w:pPr>
-              <w:jc w:val="both"/>
-              <w:rPr>
-                <w:rFonts w:ascii="Times New Roman" w:hAnsi="Times New Roman" w:cs="Times New Roman"/>
-                <w:sz w:val="20"/>
-                <w:szCs w:val="20"/>
-              </w:rPr>
-            </w:pPr>
-            <w:r>
-              <w:rPr>
-                <w:rFonts w:ascii="Times New Roman" w:hAnsi="Times New Roman" w:cs="Times New Roman"/>
-                <w:sz w:val="20"/>
-                <w:szCs w:val="20"/>
-              </w:rPr>
-              <w:t>15</w:t>
-            </w:r>
-          </w:p>
-        </w:tc>
-        <w:tc>
-          <w:tcPr>
-            <w:tcW w:w="709" w:type="dxa"/>
-          </w:tcPr>
-          <w:p>
-            <w:pPr>
-              <w:jc w:val="both"/>
-              <w:rPr>
-                <w:rFonts w:ascii="Times New Roman" w:hAnsi="Times New Roman" w:cs="Times New Roman"/>
-                <w:sz w:val="20"/>
-                <w:szCs w:val="20"/>
-              </w:rPr>
-            </w:pPr>
-            <w:r>
-              <w:rPr>
-                <w:rFonts w:ascii="Times New Roman" w:hAnsi="Times New Roman" w:cs="Times New Roman"/>
-                <w:sz w:val="20"/>
-                <w:szCs w:val="20"/>
-              </w:rPr>
-              <w:t>2017</w:t>
-            </w:r>
-          </w:p>
-        </w:tc>
-        <w:tc>
-          <w:tcPr>
-            <w:tcW w:w="1985" w:type="dxa"/>
-          </w:tcPr>
-          <w:p>
-            <w:pPr>
-              <w:jc w:val="both"/>
-              <w:rPr>
-                <w:rFonts w:ascii="Times New Roman" w:hAnsi="Times New Roman" w:cs="Times New Roman"/>
-                <w:sz w:val="20"/>
-                <w:szCs w:val="20"/>
-              </w:rPr>
-            </w:pPr>
-            <w:r>
-              <w:rPr>
-                <w:rFonts w:ascii="Times New Roman" w:hAnsi="Times New Roman" w:cs="Times New Roman"/>
-                <w:sz w:val="20"/>
-                <w:szCs w:val="20"/>
-              </w:rPr>
-              <w:t xml:space="preserve">IMPLEMENTASI ALGORITMA HASH BASED TERHADAP </w:t>
-            </w:r>
-            <w:r>
-              <w:rPr>
-                <w:rFonts w:ascii="Times New Roman" w:hAnsi="Times New Roman" w:cs="Times New Roman"/>
-                <w:sz w:val="20"/>
-                <w:szCs w:val="20"/>
-              </w:rPr>
-              <w:lastRenderedPageBreak/>
-              <w:t>ATURAN ASOSIASI UNTUK MENENTUKAN FREQUENT ITEMSET STUDY KASUS RUMAH MAKAN SEAFOOD</w:t>
-            </w:r>
-          </w:p>
-        </w:tc>
-        <w:tc>
-          <w:tcPr>
-            <w:tcW w:w="1559" w:type="dxa"/>
-          </w:tcPr>
-          <w:p>
-            <w:pPr>
-              <w:jc w:val="both"/>
-              <w:rPr>
-                <w:rFonts w:ascii="Times New Roman" w:hAnsi="Times New Roman" w:cs="Times New Roman"/>
-                <w:sz w:val="20"/>
-                <w:szCs w:val="20"/>
-              </w:rPr>
-            </w:pPr>
-            <w:r>
-              <w:rPr>
-                <w:rFonts w:ascii="Times New Roman" w:hAnsi="Times New Roman" w:cs="Times New Roman"/>
-                <w:sz w:val="20"/>
-                <w:szCs w:val="20"/>
-              </w:rPr>
-              <w:lastRenderedPageBreak/>
-              <w:t>Farha Ramadhan</w:t>
-            </w:r>
-          </w:p>
-        </w:tc>
-        <w:tc>
-          <w:tcPr>
-            <w:tcW w:w="1672" w:type="dxa"/>
-          </w:tcPr>
-          <w:p>
-            <w:pPr>
-              <w:jc w:val="both"/>
-              <w:rPr>
-                <w:rFonts w:ascii="Times New Roman" w:hAnsi="Times New Roman" w:cs="Times New Roman"/>
-                <w:sz w:val="20"/>
-                <w:szCs w:val="20"/>
-              </w:rPr>
-            </w:pPr>
-            <w:r>
-              <w:rPr>
-                <w:rFonts w:ascii="Times New Roman" w:hAnsi="Times New Roman" w:cs="Times New Roman"/>
-                <w:sz w:val="20"/>
-                <w:szCs w:val="20"/>
-              </w:rPr>
-              <w:t xml:space="preserve">Data Transaksi penjualan makanan di Rumah Makan </w:t>
-            </w:r>
-            <w:r>
-              <w:rPr>
-                <w:rFonts w:ascii="Times New Roman" w:hAnsi="Times New Roman" w:cs="Times New Roman"/>
-                <w:sz w:val="20"/>
-                <w:szCs w:val="20"/>
-              </w:rPr>
-              <w:lastRenderedPageBreak/>
-              <w:t>Seafood “KITA”</w:t>
-            </w:r>
-          </w:p>
-        </w:tc>
-        <w:tc>
-          <w:tcPr>
-            <w:tcW w:w="2268" w:type="dxa"/>
-          </w:tcPr>
-          <w:p>
-            <w:pPr>
-              <w:jc w:val="both"/>
-              <w:rPr>
-                <w:rFonts w:ascii="Times New Roman" w:hAnsi="Times New Roman" w:cs="Times New Roman"/>
-                <w:sz w:val="20"/>
-                <w:szCs w:val="20"/>
-              </w:rPr>
-            </w:pPr>
-            <w:r>
-              <w:rPr>
-                <w:rFonts w:ascii="Times New Roman" w:hAnsi="Times New Roman" w:cs="Times New Roman"/>
-                <w:sz w:val="20"/>
-                <w:szCs w:val="20"/>
-              </w:rPr>
-              <w:lastRenderedPageBreak/>
-              <w:t xml:space="preserve">Mencari referensi-referensi terkait denngan pengimplementasian data mining dan algoritma </w:t>
-            </w:r>
-            <w:r>
-              <w:rPr>
-                <w:rFonts w:ascii="Times New Roman" w:hAnsi="Times New Roman" w:cs="Times New Roman"/>
-                <w:sz w:val="20"/>
-                <w:szCs w:val="20"/>
-              </w:rPr>
-              <w:lastRenderedPageBreak/>
-              <w:t>hash based, mengumpulkan data transaksi dari rumah makan “KITA” dengan mengambil sampel 10 transaksi, melakukan preprocessing pada data transaksi yang dikumpulkan lalu merubah value pada atribut makan menjadi single value dan melakukan implementasi hash based dengan data yang sudah di preprocessing.</w:t>
-            </w:r>
-          </w:p>
-        </w:tc>
-        <w:tc>
-          <w:tcPr>
-            <w:tcW w:w="1843" w:type="dxa"/>
-          </w:tcPr>
-          <w:p>
-            <w:pPr>
-              <w:jc w:val="both"/>
-              <w:rPr>
-                <w:rFonts w:ascii="Times New Roman" w:hAnsi="Times New Roman" w:cs="Times New Roman"/>
-                <w:sz w:val="20"/>
-                <w:szCs w:val="20"/>
-              </w:rPr>
-            </w:pPr>
-            <w:r>
-              <w:rPr>
-                <w:rFonts w:ascii="Times New Roman" w:hAnsi="Times New Roman" w:cs="Times New Roman"/>
-                <w:sz w:val="20"/>
-                <w:szCs w:val="20"/>
-              </w:rPr>
-              <w:lastRenderedPageBreak/>
-              <w:t>Algoritma Hash Based</w:t>
-            </w:r>
-          </w:p>
-        </w:tc>
-        <w:tc>
-          <w:tcPr>
-            <w:tcW w:w="2297" w:type="dxa"/>
-          </w:tcPr>
-          <w:p>
-            <w:pPr>
-              <w:jc w:val="both"/>
-              <w:rPr>
-                <w:rFonts w:ascii="Times New Roman" w:hAnsi="Times New Roman" w:cs="Times New Roman"/>
-                <w:sz w:val="20"/>
-                <w:szCs w:val="20"/>
-              </w:rPr>
-            </w:pPr>
-            <w:r>
-              <w:rPr>
-                <w:rFonts w:ascii="Times New Roman" w:hAnsi="Times New Roman" w:cs="Times New Roman"/>
-                <w:sz w:val="20"/>
-                <w:szCs w:val="20"/>
-              </w:rPr>
-              <w:t xml:space="preserve">Hasil penelitian berupa rule </w:t>
-            </w:r>
-            <w:r>
-              <w:rPr>
-                <w:rFonts w:ascii="Times New Roman" w:hAnsi="Times New Roman" w:cs="Times New Roman"/>
-                <w:sz w:val="20"/>
-                <w:szCs w:val="20"/>
-              </w:rPr>
-              <w:t xml:space="preserve">atau frequent itemset yang diolah dari data rumah makan seafood </w:t>
-            </w:r>
-            <w:r>
-              <w:rPr>
-                <w:rFonts w:ascii="Times New Roman" w:hAnsi="Times New Roman" w:cs="Times New Roman"/>
-                <w:sz w:val="20"/>
-                <w:szCs w:val="20"/>
-              </w:rPr>
-              <w:lastRenderedPageBreak/>
-              <w:t>“KITA”. Didapatkan itemset 3-itemset yaitu (Nasi, Udang, Kerang) dengan support count = 2 dan (CUmi, Nasi, Udang) dengan support count = 2</w:t>
-            </w:r>
-          </w:p>
-        </w:tc>
-        <w:tc>
-          <w:tcPr>
-            <w:tcW w:w="2381" w:type="dxa"/>
-          </w:tcPr>
-          <w:p>
-            <w:pPr>
-              <w:jc w:val="both"/>
-              <w:rPr>
-                <w:rFonts w:ascii="Times New Roman" w:hAnsi="Times New Roman" w:cs="Times New Roman"/>
-                <w:sz w:val="20"/>
-                <w:szCs w:val="20"/>
-              </w:rPr>
-            </w:pPr>
-            <w:r>
-              <w:rPr>
-                <w:rFonts w:ascii="Times New Roman" w:hAnsi="Times New Roman" w:cs="Times New Roman"/>
-                <w:sz w:val="20"/>
-                <w:szCs w:val="20"/>
-              </w:rPr>
-              <w:lastRenderedPageBreak/>
-              <w:t xml:space="preserve">kelebihan dari algoritma hash dengan algoritma apriori dalam menentukan frequent itemset dari </w:t>
-            </w:r>
-            <w:r>
-              <w:rPr>
-                <w:rFonts w:ascii="Times New Roman" w:hAnsi="Times New Roman" w:cs="Times New Roman"/>
-                <w:sz w:val="20"/>
-                <w:szCs w:val="20"/>
-              </w:rPr>
-              <w:lastRenderedPageBreak/>
-              <w:t>kandidat itemset yakni untuk hasil nya lebih optimal</w:t>
-            </w:r>
-          </w:p>
-        </w:tc>
-      </w:tr>
-      <w:tr>
-        <w:tc>
-          <w:tcPr>
-            <w:tcW w:w="567" w:type="dxa"/>
-          </w:tcPr>
-          <w:p>
-            <w:pPr>
-              <w:jc w:val="both"/>
-              <w:rPr>
-                <w:rFonts w:ascii="Times New Roman" w:hAnsi="Times New Roman" w:cs="Times New Roman"/>
-                <w:sz w:val="20"/>
-                <w:szCs w:val="20"/>
-              </w:rPr>
-            </w:pPr>
-            <w:r>
-              <w:rPr>
-                <w:rFonts w:ascii="Times New Roman" w:hAnsi="Times New Roman" w:cs="Times New Roman"/>
-                <w:sz w:val="20"/>
-                <w:szCs w:val="20"/>
-              </w:rPr>
-              <w:lastRenderedPageBreak/>
-              <w:t>16</w:t>
-            </w:r>
-          </w:p>
-        </w:tc>
-        <w:tc>
-          <w:tcPr>
-            <w:tcW w:w="709" w:type="dxa"/>
-          </w:tcPr>
-          <w:p>
-            <w:pPr>
-              <w:jc w:val="both"/>
-              <w:rPr>
-                <w:rFonts w:ascii="Times New Roman" w:hAnsi="Times New Roman" w:cs="Times New Roman"/>
-                <w:sz w:val="20"/>
-                <w:szCs w:val="20"/>
-              </w:rPr>
-            </w:pPr>
-            <w:r>
-              <w:rPr>
-                <w:rFonts w:ascii="Times New Roman" w:hAnsi="Times New Roman" w:cs="Times New Roman"/>
-                <w:sz w:val="20"/>
-                <w:szCs w:val="20"/>
-              </w:rPr>
-              <w:t>2015</w:t>
-            </w:r>
-          </w:p>
-        </w:tc>
-        <w:tc>
-          <w:tcPr>
-            <w:tcW w:w="1985" w:type="dxa"/>
-          </w:tcPr>
-          <w:p>
-            <w:pPr>
-              <w:jc w:val="both"/>
-              <w:rPr>
-                <w:rFonts w:ascii="Times New Roman" w:hAnsi="Times New Roman" w:cs="Times New Roman"/>
-                <w:sz w:val="20"/>
-                <w:szCs w:val="20"/>
-              </w:rPr>
-            </w:pPr>
-            <w:r>
-              <w:rPr>
-                <w:rFonts w:ascii="Times New Roman" w:hAnsi="Times New Roman" w:cs="Times New Roman"/>
-                <w:sz w:val="20"/>
-                <w:szCs w:val="20"/>
-              </w:rPr>
-              <w:t>IMPLEMENTASI ALGORITMA ECLAT UNTUK FREQUENT PATTERN MINING PADA PENJUALAN BARANG</w:t>
-            </w:r>
-          </w:p>
-        </w:tc>
-        <w:tc>
-          <w:tcPr>
-            <w:tcW w:w="1559" w:type="dxa"/>
-          </w:tcPr>
-          <w:p>
-            <w:pPr>
-              <w:jc w:val="both"/>
-              <w:rPr>
-                <w:rFonts w:ascii="Times New Roman" w:hAnsi="Times New Roman" w:cs="Times New Roman"/>
-                <w:sz w:val="20"/>
-                <w:szCs w:val="20"/>
-              </w:rPr>
-            </w:pPr>
-            <w:r>
-              <w:rPr>
-                <w:rFonts w:ascii="Times New Roman" w:hAnsi="Times New Roman" w:cs="Times New Roman"/>
-                <w:sz w:val="20"/>
-                <w:szCs w:val="20"/>
-              </w:rPr>
-              <w:t>Joseph eric Samodra, Budi Susanto, Willy Sudiarto Raharjo</w:t>
-            </w:r>
-          </w:p>
-        </w:tc>
-        <w:tc>
-          <w:tcPr>
-            <w:tcW w:w="1672" w:type="dxa"/>
-          </w:tcPr>
-          <w:p>
-            <w:pPr>
-              <w:jc w:val="both"/>
-              <w:rPr>
-                <w:rFonts w:ascii="Times New Roman" w:hAnsi="Times New Roman" w:cs="Times New Roman"/>
-                <w:sz w:val="20"/>
-                <w:szCs w:val="20"/>
-              </w:rPr>
-            </w:pPr>
-            <w:r>
-              <w:rPr>
-                <w:rFonts w:ascii="Times New Roman" w:hAnsi="Times New Roman" w:cs="Times New Roman"/>
-                <w:sz w:val="20"/>
-                <w:szCs w:val="20"/>
-              </w:rPr>
-              <w:t>Data Penjualan bengkel</w:t>
-            </w:r>
-          </w:p>
-        </w:tc>
-        <w:tc>
-          <w:tcPr>
-            <w:tcW w:w="2268" w:type="dxa"/>
-          </w:tcPr>
-          <w:p>
-            <w:pPr>
-              <w:jc w:val="both"/>
-              <w:rPr>
-                <w:rFonts w:ascii="Times New Roman" w:hAnsi="Times New Roman" w:cs="Times New Roman"/>
-                <w:sz w:val="20"/>
-                <w:szCs w:val="20"/>
-              </w:rPr>
-            </w:pPr>
-            <w:r>
-              <w:rPr>
-                <w:rFonts w:ascii="Times New Roman" w:hAnsi="Times New Roman" w:cs="Times New Roman"/>
-                <w:sz w:val="20"/>
-                <w:szCs w:val="20"/>
-              </w:rPr>
-              <w:t>Melakukan kajian studi, pengumpulan dan pemrosesan data penjualan bengkel, dimana data yang diproses data tahun 2011 dan 2012, kemudian diolah menggunakn  metode asosisation rule dengan algoritma Eclat, kemudian ditampilkan didalam program hasil aturan pola penjualan bengkel</w:t>
-            </w:r>
-          </w:p>
-        </w:tc>
-        <w:tc>
-          <w:tcPr>
-            <w:tcW w:w="1843" w:type="dxa"/>
-          </w:tcPr>
-          <w:p>
-            <w:pPr>
-              <w:jc w:val="both"/>
-              <w:rPr>
-                <w:rFonts w:ascii="Times New Roman" w:hAnsi="Times New Roman" w:cs="Times New Roman"/>
-                <w:b/>
-                <w:sz w:val="20"/>
-                <w:szCs w:val="20"/>
-              </w:rPr>
-            </w:pPr>
-            <w:r>
-              <w:rPr>
-                <w:rFonts w:ascii="Times New Roman" w:hAnsi="Times New Roman" w:cs="Times New Roman"/>
-                <w:b/>
-                <w:sz w:val="20"/>
-                <w:szCs w:val="20"/>
-              </w:rPr>
-              <w:t>Algoritma Eclat</w:t>
-            </w:r>
-          </w:p>
-          <w:p>
-            <w:pPr>
-              <w:jc w:val="both"/>
-              <w:rPr>
-                <w:rFonts w:ascii="Times New Roman" w:hAnsi="Times New Roman" w:cs="Times New Roman"/>
-                <w:sz w:val="20"/>
-                <w:szCs w:val="20"/>
-              </w:rPr>
-            </w:pPr>
-            <w:r>
-              <w:rPr>
-                <w:rFonts w:ascii="Times New Roman" w:hAnsi="Times New Roman" w:cs="Times New Roman"/>
-                <w:sz w:val="20"/>
-                <w:szCs w:val="20"/>
-              </w:rPr>
-              <w:t xml:space="preserve">Dasar </w:t>
-            </w:r>
-            <w:proofErr w:type="gramStart"/>
-            <w:r>
-              <w:rPr>
-                <w:rFonts w:ascii="Times New Roman" w:hAnsi="Times New Roman" w:cs="Times New Roman"/>
-                <w:sz w:val="20"/>
-                <w:szCs w:val="20"/>
-              </w:rPr>
-              <w:t>Penelitian :</w:t>
-            </w:r>
-            <w:proofErr w:type="gramEnd"/>
-            <w:r>
-              <w:rPr>
-                <w:rFonts w:ascii="Times New Roman" w:hAnsi="Times New Roman" w:cs="Times New Roman"/>
-                <w:sz w:val="20"/>
-                <w:szCs w:val="20"/>
-              </w:rPr>
-              <w:t xml:space="preserve"> Supaya suatu toko dapat memiliki </w:t>
-            </w:r>
-            <w:r>
-              <w:rPr>
-                <w:rFonts w:ascii="Times New Roman" w:hAnsi="Times New Roman" w:cs="Times New Roman"/>
-                <w:sz w:val="20"/>
-                <w:szCs w:val="20"/>
-              </w:rPr>
-              <w:t>keungg</w:t>
-            </w:r>
-            <w:r>
-              <w:rPr>
-                <w:rFonts w:ascii="Times New Roman" w:hAnsi="Times New Roman" w:cs="Times New Roman"/>
-                <w:sz w:val="20"/>
-                <w:szCs w:val="20"/>
-              </w:rPr>
-              <w:t xml:space="preserve">ulan dengan toko lainnya, salah satu cara </w:t>
-            </w:r>
-            <w:r>
-              <w:rPr>
-                <w:rFonts w:ascii="Times New Roman" w:hAnsi="Times New Roman" w:cs="Times New Roman"/>
-                <w:sz w:val="20"/>
-                <w:szCs w:val="20"/>
-              </w:rPr>
-              <w:t>yang dapat ditempuh adalah dengan menge</w:t>
-            </w:r>
-            <w:r>
-              <w:rPr>
-                <w:rFonts w:ascii="Times New Roman" w:hAnsi="Times New Roman" w:cs="Times New Roman"/>
-                <w:sz w:val="20"/>
-                <w:szCs w:val="20"/>
-              </w:rPr>
-              <w:t>tahui pola beli pelangan dengan m</w:t>
-            </w:r>
-            <w:r>
-              <w:rPr>
-                <w:rFonts w:ascii="Times New Roman" w:hAnsi="Times New Roman" w:cs="Times New Roman"/>
-                <w:sz w:val="20"/>
-                <w:szCs w:val="20"/>
-              </w:rPr>
-              <w:t>ngana</w:t>
-            </w:r>
-            <w:r>
-              <w:rPr>
-                <w:rFonts w:ascii="Times New Roman" w:hAnsi="Times New Roman" w:cs="Times New Roman"/>
-                <w:sz w:val="20"/>
-                <w:szCs w:val="20"/>
-              </w:rPr>
-              <w:t xml:space="preserve">lisa data transaksi penjualan. </w:t>
-            </w:r>
-            <w:r>
-              <w:rPr>
-                <w:rFonts w:ascii="Times New Roman" w:hAnsi="Times New Roman" w:cs="Times New Roman"/>
-                <w:sz w:val="20"/>
-                <w:szCs w:val="20"/>
-              </w:rPr>
-              <w:t>Dengan mengetahui pola beli pelanggan, diharapkan toko dapat mengetahui j</w:t>
-            </w:r>
-            <w:r>
-              <w:rPr>
-                <w:rFonts w:ascii="Times New Roman" w:hAnsi="Times New Roman" w:cs="Times New Roman"/>
-                <w:sz w:val="20"/>
-                <w:szCs w:val="20"/>
-              </w:rPr>
-              <w:t xml:space="preserve">enis barang yang sering dibeli </w:t>
-            </w:r>
-            <w:r>
-              <w:rPr>
-                <w:rFonts w:ascii="Times New Roman" w:hAnsi="Times New Roman" w:cs="Times New Roman"/>
-                <w:sz w:val="20"/>
-                <w:szCs w:val="20"/>
-              </w:rPr>
-              <w:t>bersamaan seh</w:t>
-            </w:r>
-            <w:r>
-              <w:rPr>
-                <w:rFonts w:ascii="Times New Roman" w:hAnsi="Times New Roman" w:cs="Times New Roman"/>
-                <w:sz w:val="20"/>
-                <w:szCs w:val="20"/>
-              </w:rPr>
-              <w:t xml:space="preserve">ingga dapat menambah keuntungan </w:t>
-            </w:r>
-            <w:r>
-              <w:rPr>
-                <w:rFonts w:ascii="Times New Roman" w:hAnsi="Times New Roman" w:cs="Times New Roman"/>
-                <w:sz w:val="20"/>
-                <w:szCs w:val="20"/>
-              </w:rPr>
-              <w:t>penjualan.</w:t>
-            </w:r>
-          </w:p>
-        </w:tc>
-        <w:tc>
-          <w:tcPr>
-            <w:tcW w:w="2297" w:type="dxa"/>
-          </w:tcPr>
-          <w:p>
-            <w:pPr>
-              <w:jc w:val="both"/>
-              <w:rPr>
-                <w:rFonts w:ascii="Times New Roman" w:hAnsi="Times New Roman" w:cs="Times New Roman"/>
-                <w:sz w:val="20"/>
-                <w:szCs w:val="20"/>
-              </w:rPr>
-            </w:pPr>
-            <w:r>
-              <w:rPr>
-                <w:rFonts w:ascii="Times New Roman" w:hAnsi="Times New Roman" w:cs="Times New Roman"/>
-                <w:sz w:val="20"/>
-                <w:szCs w:val="20"/>
-              </w:rPr>
-              <w:t>Hasil dari penelitian ini adalah</w:t>
-            </w:r>
-            <w:r>
-              <w:rPr>
-                <w:rFonts w:ascii="Times New Roman" w:hAnsi="Times New Roman" w:cs="Times New Roman"/>
-                <w:sz w:val="20"/>
-                <w:szCs w:val="20"/>
-              </w:rPr>
-              <w:t xml:space="preserve"> sebuah</w:t>
-            </w:r>
-            <w:r>
-              <w:rPr>
-                <w:rFonts w:ascii="Times New Roman" w:hAnsi="Times New Roman" w:cs="Times New Roman"/>
-                <w:sz w:val="20"/>
-                <w:szCs w:val="20"/>
-              </w:rPr>
-              <w:t xml:space="preserve"> program </w:t>
-            </w:r>
-            <w:r>
-              <w:rPr>
-                <w:rFonts w:ascii="Times New Roman" w:hAnsi="Times New Roman" w:cs="Times New Roman"/>
-                <w:sz w:val="20"/>
-                <w:szCs w:val="20"/>
-              </w:rPr>
-              <w:t>yang</w:t>
-            </w:r>
-            <w:r>
-              <w:rPr>
-                <w:rFonts w:ascii="Times New Roman" w:hAnsi="Times New Roman" w:cs="Times New Roman"/>
-                <w:sz w:val="20"/>
-                <w:szCs w:val="20"/>
-              </w:rPr>
-              <w:t xml:space="preserve"> menghasilkan itemset dan menampilkan aturan pola penjualan </w:t>
-            </w:r>
-            <w:proofErr w:type="gramStart"/>
-            <w:r>
-              <w:rPr>
-                <w:rFonts w:ascii="Times New Roman" w:hAnsi="Times New Roman" w:cs="Times New Roman"/>
-                <w:sz w:val="20"/>
-                <w:szCs w:val="20"/>
-              </w:rPr>
-              <w:t xml:space="preserve">bengkel </w:t>
-            </w:r>
-            <w:r>
-              <w:rPr>
-                <w:rFonts w:ascii="Times New Roman" w:hAnsi="Times New Roman" w:cs="Times New Roman"/>
-                <w:sz w:val="20"/>
-                <w:szCs w:val="20"/>
-              </w:rPr>
-              <w:t>.</w:t>
-            </w:r>
-            <w:proofErr w:type="gramEnd"/>
-          </w:p>
-        </w:tc>
-        <w:tc>
-          <w:tcPr>
-            <w:tcW w:w="2381" w:type="dxa"/>
-          </w:tcPr>
-          <w:p>
-            <w:pPr>
-              <w:jc w:val="both"/>
-              <w:rPr>
-                <w:rFonts w:ascii="Times New Roman" w:hAnsi="Times New Roman" w:cs="Times New Roman"/>
-                <w:sz w:val="20"/>
-                <w:szCs w:val="20"/>
-              </w:rPr>
-            </w:pPr>
-            <w:r>
-              <w:rPr>
-                <w:rFonts w:ascii="Times New Roman" w:hAnsi="Times New Roman" w:cs="Times New Roman"/>
-                <w:sz w:val="20"/>
-                <w:szCs w:val="20"/>
-              </w:rPr>
-              <w:t>Dalam menentukan rule menggunakan 3 percobaan nilai support, harusnya bisa langsung dianalisis dan menghasilkan sekali percobaan dengan nilai support yang ditentukan</w:t>
-            </w:r>
-          </w:p>
-        </w:tc>
-      </w:tr>
-      <w:tr>
-        <w:tc>
-          <w:tcPr>
-            <w:tcW w:w="567" w:type="dxa"/>
-          </w:tcPr>
-          <w:p>
-            <w:pPr>
-              <w:jc w:val="both"/>
-              <w:rPr>
-                <w:rFonts w:ascii="Times New Roman" w:hAnsi="Times New Roman" w:cs="Times New Roman"/>
-                <w:sz w:val="20"/>
-                <w:szCs w:val="20"/>
-              </w:rPr>
-            </w:pPr>
-            <w:r>
-              <w:rPr>
-                <w:rFonts w:ascii="Times New Roman" w:hAnsi="Times New Roman" w:cs="Times New Roman"/>
-                <w:sz w:val="20"/>
-                <w:szCs w:val="20"/>
-              </w:rPr>
-              <w:lastRenderedPageBreak/>
-              <w:t>17</w:t>
-            </w:r>
-          </w:p>
-        </w:tc>
-        <w:tc>
-          <w:tcPr>
-            <w:tcW w:w="709" w:type="dxa"/>
-          </w:tcPr>
-          <w:p>
-            <w:pPr>
-              <w:jc w:val="both"/>
-              <w:rPr>
-                <w:rFonts w:ascii="Times New Roman" w:hAnsi="Times New Roman" w:cs="Times New Roman"/>
-                <w:sz w:val="20"/>
-                <w:szCs w:val="20"/>
-              </w:rPr>
-            </w:pPr>
-            <w:r>
-              <w:rPr>
-                <w:rFonts w:ascii="Times New Roman" w:hAnsi="Times New Roman" w:cs="Times New Roman"/>
-                <w:sz w:val="20"/>
-                <w:szCs w:val="20"/>
-              </w:rPr>
-              <w:t>2017</w:t>
-            </w:r>
-          </w:p>
-        </w:tc>
-        <w:tc>
-          <w:tcPr>
-            <w:tcW w:w="1985" w:type="dxa"/>
-          </w:tcPr>
-          <w:p>
-            <w:pPr>
-              <w:jc w:val="both"/>
-              <w:rPr>
-                <w:rFonts w:ascii="Times New Roman" w:hAnsi="Times New Roman" w:cs="Times New Roman"/>
-                <w:sz w:val="20"/>
-                <w:szCs w:val="20"/>
-              </w:rPr>
-            </w:pPr>
-            <w:r>
-              <w:rPr>
-                <w:rFonts w:ascii="Times New Roman" w:hAnsi="Times New Roman" w:cs="Times New Roman"/>
-                <w:sz w:val="20"/>
-                <w:szCs w:val="20"/>
-              </w:rPr>
-              <w:t>IMPLEMENTASI DATA MINING MENGGUNAKAN ALGORITMA ECLAT</w:t>
-            </w:r>
-          </w:p>
-        </w:tc>
-        <w:tc>
-          <w:tcPr>
-            <w:tcW w:w="1559" w:type="dxa"/>
-          </w:tcPr>
-          <w:p>
-            <w:pPr>
-              <w:jc w:val="both"/>
-              <w:rPr>
-                <w:rFonts w:ascii="Times New Roman" w:hAnsi="Times New Roman" w:cs="Times New Roman"/>
-                <w:sz w:val="20"/>
-                <w:szCs w:val="20"/>
-              </w:rPr>
-            </w:pPr>
-            <w:r>
-              <w:rPr>
-                <w:rFonts w:ascii="Times New Roman" w:hAnsi="Times New Roman" w:cs="Times New Roman"/>
-                <w:sz w:val="20"/>
-                <w:szCs w:val="20"/>
-              </w:rPr>
-              <w:t>Syafina Dwi Arinda, Sulastri</w:t>
-            </w:r>
-          </w:p>
-        </w:tc>
-        <w:tc>
-          <w:tcPr>
-            <w:tcW w:w="1672" w:type="dxa"/>
-          </w:tcPr>
-          <w:p>
-            <w:pPr>
-              <w:jc w:val="both"/>
-              <w:rPr>
-                <w:rFonts w:ascii="Times New Roman" w:hAnsi="Times New Roman" w:cs="Times New Roman"/>
-                <w:sz w:val="20"/>
-                <w:szCs w:val="20"/>
-              </w:rPr>
-            </w:pPr>
-            <w:r>
-              <w:rPr>
-                <w:rFonts w:ascii="Times New Roman" w:hAnsi="Times New Roman" w:cs="Times New Roman"/>
-                <w:sz w:val="20"/>
-                <w:szCs w:val="20"/>
-              </w:rPr>
-              <w:t>Data Transaksi Penjualan AHASS Akmal Jaya</w:t>
-            </w:r>
-          </w:p>
-        </w:tc>
-        <w:tc>
-          <w:tcPr>
-            <w:tcW w:w="2268" w:type="dxa"/>
-          </w:tcPr>
-          <w:p>
-            <w:pPr>
-              <w:jc w:val="both"/>
-              <w:rPr>
-                <w:rFonts w:ascii="Times New Roman" w:hAnsi="Times New Roman" w:cs="Times New Roman"/>
-                <w:sz w:val="20"/>
-                <w:szCs w:val="20"/>
-              </w:rPr>
-            </w:pPr>
-            <w:r>
-              <w:rPr>
-                <w:rFonts w:ascii="Times New Roman" w:hAnsi="Times New Roman" w:cs="Times New Roman"/>
-                <w:sz w:val="20"/>
-                <w:szCs w:val="20"/>
-              </w:rPr>
-              <w:t>Proses penelitian dengan cara pengumpulan data, pengolahan data mining dengan metode association rule menggunakan algoritma eclat lalu proses implementasi</w:t>
-            </w:r>
-          </w:p>
-        </w:tc>
-        <w:tc>
-          <w:tcPr>
-            <w:tcW w:w="1843" w:type="dxa"/>
-          </w:tcPr>
-          <w:p>
-            <w:pPr>
-              <w:jc w:val="both"/>
-              <w:rPr>
-                <w:rFonts w:ascii="Times New Roman" w:hAnsi="Times New Roman" w:cs="Times New Roman"/>
-                <w:b/>
-                <w:sz w:val="20"/>
-                <w:szCs w:val="20"/>
-              </w:rPr>
-            </w:pPr>
-            <w:r>
-              <w:rPr>
-                <w:rFonts w:ascii="Times New Roman" w:hAnsi="Times New Roman" w:cs="Times New Roman"/>
-                <w:b/>
-                <w:sz w:val="20"/>
-                <w:szCs w:val="20"/>
-              </w:rPr>
-              <w:t>Algoritma Eclat</w:t>
-            </w:r>
-            <w:r>
-              <w:rPr>
-                <w:rFonts w:ascii="Times New Roman" w:hAnsi="Times New Roman" w:cs="Times New Roman"/>
-                <w:b/>
-                <w:sz w:val="20"/>
-                <w:szCs w:val="20"/>
-              </w:rPr>
-              <w:t>,</w:t>
-            </w:r>
-          </w:p>
-          <w:p>
-            <w:pPr>
-              <w:jc w:val="both"/>
-              <w:rPr>
-                <w:rFonts w:ascii="Times New Roman" w:hAnsi="Times New Roman" w:cs="Times New Roman"/>
-                <w:sz w:val="20"/>
-                <w:szCs w:val="20"/>
-              </w:rPr>
-            </w:pPr>
-            <w:r>
-              <w:rPr>
-                <w:rFonts w:ascii="Times New Roman" w:hAnsi="Times New Roman" w:cs="Times New Roman"/>
-                <w:sz w:val="20"/>
-                <w:szCs w:val="20"/>
-              </w:rPr>
-              <w:t>Dengan dasar banyak perusah</w:t>
-            </w:r>
-            <w:r>
-              <w:rPr>
-                <w:rFonts w:ascii="Times New Roman" w:hAnsi="Times New Roman" w:cs="Times New Roman"/>
-                <w:sz w:val="20"/>
-                <w:szCs w:val="20"/>
-              </w:rPr>
-              <w:t>aan lain memanfaatkan data transaksi yang dihasilkan setiap hari keperluan bisnisnya</w:t>
-            </w:r>
-          </w:p>
-        </w:tc>
-        <w:tc>
-          <w:tcPr>
-            <w:tcW w:w="2297" w:type="dxa"/>
-          </w:tcPr>
-          <w:p>
-            <w:pPr>
-              <w:jc w:val="both"/>
-              <w:rPr>
-                <w:rFonts w:ascii="Times New Roman" w:hAnsi="Times New Roman" w:cs="Times New Roman"/>
-                <w:sz w:val="20"/>
-                <w:szCs w:val="20"/>
-              </w:rPr>
-            </w:pPr>
-            <w:r>
-              <w:rPr>
-                <w:rFonts w:ascii="Times New Roman" w:hAnsi="Times New Roman" w:cs="Times New Roman"/>
-                <w:sz w:val="20"/>
-                <w:szCs w:val="20"/>
-              </w:rPr>
-              <w:t xml:space="preserve">Hasil pengujian dan pengolahan data transaksi penjualan AHASS dengan aplikasi Rstudio ditemukan pola transaksi konsumen jika </w:t>
-            </w:r>
-            <w:r>
-              <w:rPr>
-                <w:rFonts w:ascii="Times New Roman" w:hAnsi="Times New Roman" w:cs="Times New Roman"/>
-                <w:sz w:val="20"/>
-                <w:szCs w:val="20"/>
-              </w:rPr>
-              <w:t>seseo</w:t>
-            </w:r>
-            <w:r>
-              <w:rPr>
-                <w:rFonts w:ascii="Times New Roman" w:hAnsi="Times New Roman" w:cs="Times New Roman"/>
-                <w:sz w:val="20"/>
-                <w:szCs w:val="20"/>
-              </w:rPr>
-              <w:t xml:space="preserve">rang mengganti oli AHM OIL MPX 0.8 LTR 10W30 SJMB maka akan </w:t>
-            </w:r>
-            <w:r>
-              <w:rPr>
-                <w:rFonts w:ascii="Times New Roman" w:hAnsi="Times New Roman" w:cs="Times New Roman"/>
-                <w:sz w:val="20"/>
-                <w:szCs w:val="20"/>
-              </w:rPr>
-              <w:t xml:space="preserve">melakukan jasa PAKET SERVIS LENGKAP MATIC dengan support </w:t>
-            </w:r>
-          </w:p>
-          <w:p>
-            <w:pPr>
-              <w:jc w:val="both"/>
-              <w:rPr>
-                <w:rFonts w:ascii="Times New Roman" w:hAnsi="Times New Roman" w:cs="Times New Roman"/>
-                <w:sz w:val="20"/>
-                <w:szCs w:val="20"/>
-              </w:rPr>
-            </w:pPr>
-            <w:proofErr w:type="gramStart"/>
-            <w:r>
-              <w:rPr>
-                <w:rFonts w:ascii="Times New Roman" w:hAnsi="Times New Roman" w:cs="Times New Roman"/>
-                <w:sz w:val="20"/>
-                <w:szCs w:val="20"/>
-              </w:rPr>
-              <w:t>tertinggi</w:t>
-            </w:r>
-            <w:proofErr w:type="gramEnd"/>
-            <w:r>
-              <w:rPr>
-                <w:rFonts w:ascii="Times New Roman" w:hAnsi="Times New Roman" w:cs="Times New Roman"/>
-                <w:sz w:val="20"/>
-                <w:szCs w:val="20"/>
-              </w:rPr>
-              <w:t xml:space="preserve"> yaitu 0.1998778.</w:t>
-            </w:r>
-          </w:p>
-        </w:tc>
-        <w:tc>
-          <w:tcPr>
-            <w:tcW w:w="2381" w:type="dxa"/>
-          </w:tcPr>
-          <w:p>
-            <w:pPr>
-              <w:jc w:val="both"/>
-              <w:rPr>
-                <w:rFonts w:ascii="Times New Roman" w:hAnsi="Times New Roman" w:cs="Times New Roman"/>
-                <w:sz w:val="20"/>
-                <w:szCs w:val="20"/>
-              </w:rPr>
-            </w:pPr>
-            <w:r>
-              <w:rPr>
-                <w:rFonts w:ascii="Times New Roman" w:hAnsi="Times New Roman" w:cs="Times New Roman"/>
-                <w:sz w:val="20"/>
-                <w:szCs w:val="20"/>
-              </w:rPr>
-              <w:t>Pembahasan dan pengolahan data secara manual atau tahapan algoritmanya tidak ada, pengujian dan pengolahan data dilakukan secara langsung menggunakan aplikasi Rstudio</w:t>
-            </w:r>
-          </w:p>
-        </w:tc>
-      </w:tr>
-      <w:tr>
-        <w:tc>
-          <w:tcPr>
-            <w:tcW w:w="567" w:type="dxa"/>
-          </w:tcPr>
-          <w:p>
-            <w:pPr>
-              <w:jc w:val="both"/>
-              <w:rPr>
-                <w:rFonts w:ascii="Times New Roman" w:hAnsi="Times New Roman" w:cs="Times New Roman"/>
-                <w:sz w:val="20"/>
-                <w:szCs w:val="20"/>
-              </w:rPr>
-            </w:pPr>
-            <w:r>
-              <w:rPr>
-                <w:rFonts w:ascii="Times New Roman" w:hAnsi="Times New Roman" w:cs="Times New Roman"/>
-                <w:sz w:val="20"/>
-                <w:szCs w:val="20"/>
-              </w:rPr>
-              <w:t>18</w:t>
-            </w:r>
-          </w:p>
-        </w:tc>
-        <w:tc>
-          <w:tcPr>
-            <w:tcW w:w="709" w:type="dxa"/>
-          </w:tcPr>
-          <w:p>
-            <w:pPr>
-              <w:jc w:val="both"/>
-              <w:rPr>
-                <w:rFonts w:ascii="Times New Roman" w:hAnsi="Times New Roman" w:cs="Times New Roman"/>
-                <w:sz w:val="20"/>
-                <w:szCs w:val="20"/>
-              </w:rPr>
-            </w:pPr>
-          </w:p>
-        </w:tc>
-        <w:tc>
-          <w:tcPr>
-            <w:tcW w:w="1985" w:type="dxa"/>
-          </w:tcPr>
-          <w:p>
-            <w:pPr>
-              <w:jc w:val="both"/>
-              <w:rPr>
-                <w:rFonts w:ascii="Times New Roman" w:hAnsi="Times New Roman" w:cs="Times New Roman"/>
-                <w:sz w:val="20"/>
-                <w:szCs w:val="20"/>
-              </w:rPr>
-            </w:pPr>
-          </w:p>
-        </w:tc>
-        <w:tc>
-          <w:tcPr>
-            <w:tcW w:w="1559" w:type="dxa"/>
-          </w:tcPr>
-          <w:p>
-            <w:pPr>
-              <w:jc w:val="both"/>
-              <w:rPr>
-                <w:rFonts w:ascii="Times New Roman" w:hAnsi="Times New Roman" w:cs="Times New Roman"/>
-                <w:sz w:val="20"/>
-                <w:szCs w:val="20"/>
-              </w:rPr>
-            </w:pPr>
-          </w:p>
-        </w:tc>
-        <w:tc>
-          <w:tcPr>
-            <w:tcW w:w="1672" w:type="dxa"/>
-          </w:tcPr>
-          <w:p>
-            <w:pPr>
-              <w:jc w:val="both"/>
-              <w:rPr>
-                <w:rFonts w:ascii="Times New Roman" w:hAnsi="Times New Roman" w:cs="Times New Roman"/>
-                <w:sz w:val="20"/>
-                <w:szCs w:val="20"/>
-              </w:rPr>
-            </w:pPr>
-          </w:p>
-        </w:tc>
-        <w:tc>
-          <w:tcPr>
-            <w:tcW w:w="2268" w:type="dxa"/>
-          </w:tcPr>
-          <w:p>
-            <w:pPr>
-              <w:jc w:val="both"/>
-              <w:rPr>
-                <w:rFonts w:ascii="Times New Roman" w:hAnsi="Times New Roman" w:cs="Times New Roman"/>
-                <w:sz w:val="20"/>
-                <w:szCs w:val="20"/>
-              </w:rPr>
-            </w:pPr>
-          </w:p>
-        </w:tc>
-        <w:tc>
-          <w:tcPr>
-            <w:tcW w:w="1843" w:type="dxa"/>
-          </w:tcPr>
-          <w:p>
-            <w:pPr>
-              <w:jc w:val="both"/>
-              <w:rPr>
-                <w:rFonts w:ascii="Times New Roman" w:hAnsi="Times New Roman" w:cs="Times New Roman"/>
-                <w:sz w:val="20"/>
-                <w:szCs w:val="20"/>
-              </w:rPr>
-            </w:pPr>
-          </w:p>
-        </w:tc>
-        <w:tc>
-          <w:tcPr>
-            <w:tcW w:w="2297" w:type="dxa"/>
-          </w:tcPr>
-          <w:p>
-            <w:pPr>
-              <w:jc w:val="both"/>
-              <w:rPr>
-                <w:rFonts w:ascii="Times New Roman" w:hAnsi="Times New Roman" w:cs="Times New Roman"/>
-                <w:sz w:val="20"/>
-                <w:szCs w:val="20"/>
-              </w:rPr>
-            </w:pPr>
-          </w:p>
-        </w:tc>
-        <w:tc>
-          <w:tcPr>
-            <w:tcW w:w="2381" w:type="dxa"/>
-          </w:tcPr>
-          <w:p>
-            <w:pPr>
-              <w:jc w:val="both"/>
-              <w:rPr>
-                <w:rFonts w:ascii="Times New Roman" w:hAnsi="Times New Roman" w:cs="Times New Roman"/>
-                <w:sz w:val="20"/>
-                <w:szCs w:val="20"/>
-              </w:rPr>
-            </w:pPr>
-          </w:p>
-        </w:tc>
-      </w:tr>
-      <w:tr>
-        <w:tc>
-          <w:tcPr>
-            <w:tcW w:w="567" w:type="dxa"/>
-          </w:tcPr>
-          <w:p>
-            <w:pPr>
-              <w:jc w:val="both"/>
-              <w:rPr>
-                <w:rFonts w:ascii="Times New Roman" w:hAnsi="Times New Roman" w:cs="Times New Roman"/>
-                <w:sz w:val="20"/>
-                <w:szCs w:val="20"/>
-              </w:rPr>
-            </w:pPr>
-            <w:r>
-              <w:rPr>
-                <w:rFonts w:ascii="Times New Roman" w:hAnsi="Times New Roman" w:cs="Times New Roman"/>
-                <w:sz w:val="20"/>
-                <w:szCs w:val="20"/>
-              </w:rPr>
-              <w:t>19</w:t>
-            </w:r>
-          </w:p>
-        </w:tc>
-        <w:tc>
-          <w:tcPr>
-            <w:tcW w:w="709" w:type="dxa"/>
-          </w:tcPr>
-          <w:p>
-            <w:pPr>
-              <w:jc w:val="both"/>
-              <w:rPr>
-                <w:rFonts w:ascii="Times New Roman" w:hAnsi="Times New Roman" w:cs="Times New Roman"/>
-                <w:sz w:val="20"/>
-                <w:szCs w:val="20"/>
-              </w:rPr>
-            </w:pPr>
-          </w:p>
-        </w:tc>
-        <w:tc>
-          <w:tcPr>
-            <w:tcW w:w="1985" w:type="dxa"/>
-          </w:tcPr>
-          <w:p>
-            <w:pPr>
-              <w:jc w:val="both"/>
-              <w:rPr>
-                <w:rFonts w:ascii="Times New Roman" w:hAnsi="Times New Roman" w:cs="Times New Roman"/>
-                <w:sz w:val="20"/>
-                <w:szCs w:val="20"/>
-              </w:rPr>
-            </w:pPr>
-          </w:p>
-        </w:tc>
-        <w:tc>
-          <w:tcPr>
-            <w:tcW w:w="1559" w:type="dxa"/>
-          </w:tcPr>
-          <w:p>
-            <w:pPr>
-              <w:jc w:val="both"/>
-              <w:rPr>
-                <w:rFonts w:ascii="Times New Roman" w:hAnsi="Times New Roman" w:cs="Times New Roman"/>
-                <w:sz w:val="20"/>
-                <w:szCs w:val="20"/>
-              </w:rPr>
-            </w:pPr>
-          </w:p>
-        </w:tc>
-        <w:tc>
-          <w:tcPr>
-            <w:tcW w:w="1672" w:type="dxa"/>
-          </w:tcPr>
-          <w:p>
-            <w:pPr>
-              <w:jc w:val="both"/>
-              <w:rPr>
-                <w:rFonts w:ascii="Times New Roman" w:hAnsi="Times New Roman" w:cs="Times New Roman"/>
-                <w:sz w:val="20"/>
-                <w:szCs w:val="20"/>
-              </w:rPr>
-            </w:pPr>
-          </w:p>
-        </w:tc>
-        <w:tc>
-          <w:tcPr>
-            <w:tcW w:w="2268" w:type="dxa"/>
-          </w:tcPr>
-          <w:p>
-            <w:pPr>
-              <w:jc w:val="both"/>
-              <w:rPr>
-                <w:rFonts w:ascii="Times New Roman" w:hAnsi="Times New Roman" w:cs="Times New Roman"/>
-                <w:sz w:val="20"/>
-                <w:szCs w:val="20"/>
-              </w:rPr>
-            </w:pPr>
-          </w:p>
-        </w:tc>
-        <w:tc>
-          <w:tcPr>
-            <w:tcW w:w="1843" w:type="dxa"/>
-          </w:tcPr>
-          <w:p>
-            <w:pPr>
-              <w:jc w:val="both"/>
-              <w:rPr>
-                <w:rFonts w:ascii="Times New Roman" w:hAnsi="Times New Roman" w:cs="Times New Roman"/>
-                <w:sz w:val="20"/>
-                <w:szCs w:val="20"/>
-              </w:rPr>
-            </w:pPr>
-          </w:p>
-        </w:tc>
-        <w:tc>
-          <w:tcPr>
-            <w:tcW w:w="2297" w:type="dxa"/>
-          </w:tcPr>
-          <w:p>
-            <w:pPr>
-              <w:jc w:val="both"/>
-              <w:rPr>
-                <w:rFonts w:ascii="Times New Roman" w:hAnsi="Times New Roman" w:cs="Times New Roman"/>
-                <w:sz w:val="20"/>
-                <w:szCs w:val="20"/>
-              </w:rPr>
-            </w:pPr>
-          </w:p>
-        </w:tc>
-        <w:tc>
-          <w:tcPr>
-            <w:tcW w:w="2381" w:type="dxa"/>
-          </w:tcPr>
-          <w:p>
-            <w:pPr>
-              <w:jc w:val="both"/>
-              <w:rPr>
-                <w:rFonts w:ascii="Times New Roman" w:hAnsi="Times New Roman" w:cs="Times New Roman"/>
-                <w:sz w:val="20"/>
-                <w:szCs w:val="20"/>
-              </w:rPr>
-            </w:pPr>
-          </w:p>
-        </w:tc>
-      </w:tr>
-      <w:tr>
-        <w:tc>
-          <w:tcPr>
-            <w:tcW w:w="567" w:type="dxa"/>
-          </w:tcPr>
-          <w:p>
-            <w:pPr>
-              <w:jc w:val="both"/>
-              <w:rPr>
-                <w:rFonts w:ascii="Times New Roman" w:hAnsi="Times New Roman" w:cs="Times New Roman"/>
-                <w:sz w:val="20"/>
-                <w:szCs w:val="20"/>
-              </w:rPr>
-            </w:pPr>
-            <w:r>
-              <w:rPr>
-                <w:rFonts w:ascii="Times New Roman" w:hAnsi="Times New Roman" w:cs="Times New Roman"/>
-                <w:sz w:val="20"/>
-                <w:szCs w:val="20"/>
-              </w:rPr>
-              <w:t>20</w:t>
-            </w:r>
-          </w:p>
-        </w:tc>
-        <w:tc>
-          <w:tcPr>
-            <w:tcW w:w="709" w:type="dxa"/>
-          </w:tcPr>
-          <w:p>
-            <w:pPr>
-              <w:jc w:val="both"/>
-              <w:rPr>
-                <w:rFonts w:ascii="Times New Roman" w:hAnsi="Times New Roman" w:cs="Times New Roman"/>
-                <w:sz w:val="20"/>
-                <w:szCs w:val="20"/>
-              </w:rPr>
-            </w:pPr>
           </w:p>
         </w:tc>
         <w:tc>
@@ -7219,7 +7769,7 @@
 
 <file path=word/numbering.xml><?xml version="1.0" encoding="utf-8"?>
 <w:numbering xmlns:wpc="http://schemas.microsoft.com/office/word/2010/wordprocessingCanvas" xmlns:mc="http://schemas.openxmlformats.org/markup-compatibility/2006" xmlns:o="urn:schemas-microsoft-com:office:office" xmlns:r="http://schemas.openxmlformats.org/officeDocument/2006/relationships" xmlns:m="http://schemas.openxmlformats.org/officeDocument/2006/math" xmlns:v="urn:schemas-microsoft-com:vml" xmlns:wp14="http://schemas.microsoft.com/office/word/2010/wordprocessingDrawing" xmlns:wp="http://schemas.openxmlformats.org/drawingml/2006/wordprocessingDrawing" xmlns:w10="urn:schemas-microsoft-com:office:word" xmlns:w="http://schemas.openxmlformats.org/wordprocessingml/2006/main" xmlns:w14="http://schemas.microsoft.com/office/word/2010/wordml" xmlns:w15="http://schemas.microsoft.com/office/word/2012/wordml" xmlns:wpg="http://schemas.microsoft.com/office/word/2010/wordprocessingGroup" xmlns:wpi="http://schemas.microsoft.com/office/word/2010/wordprocessingInk" xmlns:wne="http://schemas.microsoft.com/office/word/2006/wordml" xmlns:wps="http://schemas.microsoft.com/office/word/2010/wordprocessingShape" mc:Ignorable="w14 w15 wp14">
-  <w:abstractNum w:abstractNumId="0" w15:restartNumberingAfterBreak="0">
+  <w:abstractNum w:abstractNumId="0">
     <w:nsid w:val="088E55C4"/>
     <w:multiLevelType w:val="hybridMultilevel"/>
     <w:tmpl w:val="C178BD50"/>
@@ -7767,6 +8317,7 @@
       <w:spacing w:after="0" w:line="240" w:lineRule="auto"/>
     </w:pPr>
     <w:tblPr>
+      <w:tblInd w:w="0" w:type="dxa"/>
       <w:tblBorders>
         <w:top w:val="single" w:sz="4" w:space="0" w:color="auto"/>
         <w:left w:val="single" w:sz="4" w:space="0" w:color="auto"/>
@@ -7775,6 +8326,12 @@
         <w:insideH w:val="single" w:sz="4" w:space="0" w:color="auto"/>
         <w:insideV w:val="single" w:sz="4" w:space="0" w:color="auto"/>
       </w:tblBorders>
+      <w:tblCellMar>
+        <w:top w:w="0" w:type="dxa"/>
+        <w:left w:w="108" w:type="dxa"/>
+        <w:bottom w:w="0" w:type="dxa"/>
+        <w:right w:w="108" w:type="dxa"/>
+      </w:tblCellMar>
     </w:tblPr>
   </w:style>
   <w:style w:type="paragraph" w:styleId="ListParagraph">

</xml_diff>